<commit_message>
some updates to the Functional Iterations.docx
</commit_message>
<xml_diff>
--- a/Functional Iterations.docx
+++ b/Functional Iterations.docx
@@ -1,6 +1,6 @@
 
 <file path=word/document.xml><?xml version="1.0" encoding="utf-8"?>
-<w:document xmlns:wpc="http://schemas.microsoft.com/office/word/2010/wordprocessingCanvas" xmlns:mc="http://schemas.openxmlformats.org/markup-compatibility/2006" xmlns:o="urn:schemas-microsoft-com:office:office" xmlns:r="http://schemas.openxmlformats.org/officeDocument/2006/relationships" xmlns:m="http://schemas.openxmlformats.org/officeDocument/2006/math" xmlns:v="urn:schemas-microsoft-com:vml" xmlns:wp14="http://schemas.microsoft.com/office/word/2010/wordprocessingDrawing" xmlns:wp="http://schemas.openxmlformats.org/drawingml/2006/wordprocessingDrawing" xmlns:w10="urn:schemas-microsoft-com:office:word" xmlns:w="http://schemas.openxmlformats.org/wordprocessingml/2006/main" xmlns:w14="http://schemas.microsoft.com/office/word/2010/wordml" xmlns:wpg="http://schemas.microsoft.com/office/word/2010/wordprocessingGroup" xmlns:wpi="http://schemas.microsoft.com/office/word/2010/wordprocessingInk" xmlns:wne="http://schemas.microsoft.com/office/word/2006/wordml" xmlns:wps="http://schemas.microsoft.com/office/word/2010/wordprocessingShape" mc:Ignorable="w14 wp14">
+<w:document xmlns:wpc="http://schemas.microsoft.com/office/word/2010/wordprocessingCanvas" xmlns:mc="http://schemas.openxmlformats.org/markup-compatibility/2006" xmlns:o="urn:schemas-microsoft-com:office:office" xmlns:r="http://schemas.openxmlformats.org/officeDocument/2006/relationships" xmlns:m="http://schemas.openxmlformats.org/officeDocument/2006/math" xmlns:v="urn:schemas-microsoft-com:vml" xmlns:wp14="http://schemas.microsoft.com/office/word/2010/wordprocessingDrawing" xmlns:wp="http://schemas.openxmlformats.org/drawingml/2006/wordprocessingDrawing" xmlns:w10="urn:schemas-microsoft-com:office:word" xmlns:w="http://schemas.openxmlformats.org/wordprocessingml/2006/main" xmlns:w14="http://schemas.microsoft.com/office/word/2010/wordml" xmlns:w15="http://schemas.microsoft.com/office/word/2012/wordml" xmlns:wpg="http://schemas.microsoft.com/office/word/2010/wordprocessingGroup" xmlns:wpi="http://schemas.microsoft.com/office/word/2010/wordprocessingInk" xmlns:wne="http://schemas.microsoft.com/office/word/2006/wordml" xmlns:wps="http://schemas.microsoft.com/office/word/2010/wordprocessingShape" mc:Ignorable="w14 w15 wp14">
   <w:body>
     <w:p>
       <w:pPr>
@@ -11,8 +11,6 @@
           <w:sz w:val="32"/>
         </w:rPr>
       </w:pPr>
-      <w:bookmarkStart w:id="0" w:name="_GoBack"/>
-      <w:bookmarkEnd w:id="0"/>
       <w:r>
         <w:rPr>
           <w:rFonts w:asciiTheme="majorHAnsi" w:hAnsiTheme="majorHAnsi"/>
@@ -56,21 +54,36 @@
     <w:p>
       <w:r>
         <w:tab/>
-        <w:t xml:space="preserve">An issue that is in still in the process of being created is the canvas size being relative to the user’s screen size. We had the canvas size at a set size for all screens, but that was a waste for users that have large screen to look at the top left corner to play our game. We made a minor fix to use up the browsers screen restate, but it is not completely robust. The game play has difficulty performing when the user resizes the screen and when the </w:t>
-      </w:r>
-      <w:proofErr w:type="gramStart"/>
-      <w:r>
-        <w:t>user play</w:t>
-      </w:r>
-      <w:proofErr w:type="gramEnd"/>
-      <w:r>
-        <w:t xml:space="preserve"> multiplayer.</w:t>
+        <w:t>An issue that is in still in the process of being created is the canvas size being relative to the user’s screen size. We had the canvas size at a set size for all screens, but that was a waste for users that have large screen to look at the top left corner to play our game. We made a minor fix to use up the browsers screen restate, but it is not completely robust.</w:t>
+      </w:r>
+      <w:r>
+        <w:t xml:space="preserve"> We have most </w:t>
+      </w:r>
+      <w:r>
+        <w:t>of the menus set to scale the buttons and various text statements based on the screen size, but it is not completely perfect yet for all screen sizes.</w:t>
+      </w:r>
+      <w:bookmarkStart w:id="0" w:name="_GoBack"/>
+      <w:bookmarkEnd w:id="0"/>
+      <w:r>
+        <w:t xml:space="preserve"> The game play has difficulty performing when the user resizes the screen and when the user play multiplayer.</w:t>
       </w:r>
     </w:p>
     <w:p>
       <w:r>
         <w:tab/>
-        <w:t xml:space="preserve">From the test, we have seen that controlling our ship can take a while to get used too so we place a ship in the instructions menu. The reason for this is so that the user can go to read the instructions and be introduced to the ship they will be playing with. In this menu the user will have no boundaries so they can play with the ship and understand how to control it without consequences.  </w:t>
+        <w:t>From the test, we have seen that controlling our ship can take a while to get used too</w:t>
+      </w:r>
+      <w:r>
+        <w:t>,</w:t>
+      </w:r>
+      <w:r>
+        <w:t xml:space="preserve"> so we place</w:t>
+      </w:r>
+      <w:r>
+        <w:t>d</w:t>
+      </w:r>
+      <w:r>
+        <w:t xml:space="preserve"> a ship in the instructions menu. The reason for this is so that the user can go to read the instructions and be introduced to the ship they will be playing with. In this menu the user will have no boundaries so they can play with the ship and understand how to control it without consequences.  </w:t>
       </w:r>
     </w:p>
     <w:p>
@@ -79,7 +92,25 @@
         <w:t xml:space="preserve">Another issue that we found was once the users found the clickable text to enter into a game mode; they did not know what to do. This is because most of them didn’t read our instructions. The users were presented with green wall around the canvas and a red triangle. We pointed the top of the triangle to the right to signify to move to the right but understandably, this was not enough. We added text to the screen when they enter into a game mode. The text describes the purpose and is displayed for the appropriate game mode. </w:t>
       </w:r>
       <w:r>
-        <w:t xml:space="preserve">Another graphic that we added was a finish line. We only have one record of a user complete winning a game. This user was confused for a second because he didn’t see any more obstacles but as his ship continued to move forward, our winner screen popped up. To make it more </w:t>
+        <w:t>Another graphic that we added was a finish line. We only have one record of a user complete</w:t>
+      </w:r>
+      <w:r>
+        <w:t>ly</w:t>
+      </w:r>
+      <w:r>
+        <w:t xml:space="preserve"> winning a game. This user was confused for a second because he didn’t see any more obstacles</w:t>
+      </w:r>
+      <w:r>
+        <w:t>;</w:t>
+      </w:r>
+      <w:r>
+        <w:t xml:space="preserve"> </w:t>
+      </w:r>
+      <w:r>
+        <w:t>however,</w:t>
+      </w:r>
+      <w:r>
+        <w:t xml:space="preserve"> as his ship continued to move forward, our winner screen popped up. To make it more </w:t>
       </w:r>
       <w:r>
         <w:t>clearly</w:t>
@@ -92,6 +123,20 @@
       </w:r>
       <w:r>
         <w:t xml:space="preserve"> has won, we added the finish line at the end of the track.</w:t>
+      </w:r>
+    </w:p>
+    <w:p>
+      <w:r>
+        <w:tab/>
+        <w:t xml:space="preserve">We also changed the ship so that it starts facing to the right. Almost every single person in our user study complained about this. Also, the ship now starts and </w:t>
+      </w:r>
+      <w:proofErr w:type="spellStart"/>
+      <w:r>
+        <w:t>respawns</w:t>
+      </w:r>
+      <w:proofErr w:type="spellEnd"/>
+      <w:r>
+        <w:t xml:space="preserve"> in the middle of the screen (in terms of height). This was also a major complaint from our user study.</w:t>
       </w:r>
     </w:p>
     <w:p>
@@ -129,6 +174,7 @@
           <w:b/>
           <w:sz w:val="28"/>
         </w:rPr>
+        <w:lastRenderedPageBreak/>
         <w:t xml:space="preserve">Future Improvements </w:t>
       </w:r>
     </w:p>
@@ -155,11 +201,29 @@
         <w:t xml:space="preserve"> difficulty of the game.</w:t>
       </w:r>
       <w:r>
-        <w:t xml:space="preserve"> We had people, who are </w:t>
-      </w:r>
-      <w:r>
-        <w:lastRenderedPageBreak/>
-        <w:t xml:space="preserve">not much of the gamer type, get absolutely nowhere in our game. We decided that our current default difficulty is a medium level. We plan to make easier levels for these people so that our game can be enjoy by all people. We also have plans to make more difficult level by adding in gravity which will come with a design that reveals the user is on a planet instead of in space.  </w:t>
+        <w:t xml:space="preserve"> We had people, who are not much of the gamer type, get absolutely nowhere in our game. We decided that our current default difficulty is a medium level. We plan to make easier levels for these people so that our game can be enjoy by all people.</w:t>
+      </w:r>
+      <w:r>
+        <w:t xml:space="preserve"> This is also why the bullets are currently turned off; they will probably be something for hard difficulty.</w:t>
+      </w:r>
+      <w:r>
+        <w:t xml:space="preserve"> We also have plans to make more difficult level by adding in gravity which will come with a design that reveals the user is on a planet instead of in space.  </w:t>
+      </w:r>
+    </w:p>
+    <w:p>
+      <w:pPr>
+        <w:ind w:firstLine="720"/>
+      </w:pPr>
+      <w:r>
+        <w:t>Another major addition to the game that we are working on is a tutorial mode. This will introduce the player to the game concepts in a guided manner, allowing them to discover how the game works without resorting to a trial and error method. We have added a lot of the code for this already; however, it is not finished yet so it is not a usable feature at the moment.</w:t>
+      </w:r>
+    </w:p>
+    <w:p>
+      <w:pPr>
+        <w:ind w:firstLine="720"/>
+      </w:pPr>
+      <w:r>
+        <w:t>Another addition we plan to add is the ability for the player to view their own person high scores on the high score screen in addition to the overall high scores that are displayed now. A lot of the framework for this is already in place, but it just needs some polishing.</w:t>
       </w:r>
     </w:p>
     <w:p>
@@ -174,7 +238,7 @@
     <w:p/>
     <w:p/>
     <w:sectPr>
-      <w:headerReference w:type="default" r:id="rId8"/>
+      <w:headerReference w:type="default" r:id="rId7"/>
       <w:pgSz w:w="12240" w:h="15840"/>
       <w:pgMar w:top="1440" w:right="1440" w:bottom="1440" w:left="1440" w:header="720" w:footer="720" w:gutter="0"/>
       <w:cols w:space="720"/>
@@ -185,7 +249,7 @@
 </file>
 
 <file path=word/endnotes.xml><?xml version="1.0" encoding="utf-8"?>
-<w:endnotes xmlns:wpc="http://schemas.microsoft.com/office/word/2010/wordprocessingCanvas" xmlns:mc="http://schemas.openxmlformats.org/markup-compatibility/2006" xmlns:o="urn:schemas-microsoft-com:office:office" xmlns:r="http://schemas.openxmlformats.org/officeDocument/2006/relationships" xmlns:m="http://schemas.openxmlformats.org/officeDocument/2006/math" xmlns:v="urn:schemas-microsoft-com:vml" xmlns:wp14="http://schemas.microsoft.com/office/word/2010/wordprocessingDrawing" xmlns:wp="http://schemas.openxmlformats.org/drawingml/2006/wordprocessingDrawing" xmlns:w10="urn:schemas-microsoft-com:office:word" xmlns:w="http://schemas.openxmlformats.org/wordprocessingml/2006/main" xmlns:w14="http://schemas.microsoft.com/office/word/2010/wordml" xmlns:wpg="http://schemas.microsoft.com/office/word/2010/wordprocessingGroup" xmlns:wpi="http://schemas.microsoft.com/office/word/2010/wordprocessingInk" xmlns:wne="http://schemas.microsoft.com/office/word/2006/wordml" xmlns:wps="http://schemas.microsoft.com/office/word/2010/wordprocessingShape" mc:Ignorable="w14 wp14">
+<w:endnotes xmlns:wpc="http://schemas.microsoft.com/office/word/2010/wordprocessingCanvas" xmlns:mc="http://schemas.openxmlformats.org/markup-compatibility/2006" xmlns:o="urn:schemas-microsoft-com:office:office" xmlns:r="http://schemas.openxmlformats.org/officeDocument/2006/relationships" xmlns:m="http://schemas.openxmlformats.org/officeDocument/2006/math" xmlns:v="urn:schemas-microsoft-com:vml" xmlns:wp14="http://schemas.microsoft.com/office/word/2010/wordprocessingDrawing" xmlns:wp="http://schemas.openxmlformats.org/drawingml/2006/wordprocessingDrawing" xmlns:w10="urn:schemas-microsoft-com:office:word" xmlns:w="http://schemas.openxmlformats.org/wordprocessingml/2006/main" xmlns:w14="http://schemas.microsoft.com/office/word/2010/wordml" xmlns:w15="http://schemas.microsoft.com/office/word/2012/wordml" xmlns:wpg="http://schemas.microsoft.com/office/word/2010/wordprocessingGroup" xmlns:wpi="http://schemas.microsoft.com/office/word/2010/wordprocessingInk" xmlns:wne="http://schemas.microsoft.com/office/word/2006/wordml" xmlns:wps="http://schemas.microsoft.com/office/word/2010/wordprocessingShape" mc:Ignorable="w14 w15 wp14">
   <w:endnote w:type="separator" w:id="-1">
     <w:p>
       <w:pPr>
@@ -210,7 +274,7 @@
 </file>
 
 <file path=word/footnotes.xml><?xml version="1.0" encoding="utf-8"?>
-<w:footnotes xmlns:wpc="http://schemas.microsoft.com/office/word/2010/wordprocessingCanvas" xmlns:mc="http://schemas.openxmlformats.org/markup-compatibility/2006" xmlns:o="urn:schemas-microsoft-com:office:office" xmlns:r="http://schemas.openxmlformats.org/officeDocument/2006/relationships" xmlns:m="http://schemas.openxmlformats.org/officeDocument/2006/math" xmlns:v="urn:schemas-microsoft-com:vml" xmlns:wp14="http://schemas.microsoft.com/office/word/2010/wordprocessingDrawing" xmlns:wp="http://schemas.openxmlformats.org/drawingml/2006/wordprocessingDrawing" xmlns:w10="urn:schemas-microsoft-com:office:word" xmlns:w="http://schemas.openxmlformats.org/wordprocessingml/2006/main" xmlns:w14="http://schemas.microsoft.com/office/word/2010/wordml" xmlns:wpg="http://schemas.microsoft.com/office/word/2010/wordprocessingGroup" xmlns:wpi="http://schemas.microsoft.com/office/word/2010/wordprocessingInk" xmlns:wne="http://schemas.microsoft.com/office/word/2006/wordml" xmlns:wps="http://schemas.microsoft.com/office/word/2010/wordprocessingShape" mc:Ignorable="w14 wp14">
+<w:footnotes xmlns:wpc="http://schemas.microsoft.com/office/word/2010/wordprocessingCanvas" xmlns:mc="http://schemas.openxmlformats.org/markup-compatibility/2006" xmlns:o="urn:schemas-microsoft-com:office:office" xmlns:r="http://schemas.openxmlformats.org/officeDocument/2006/relationships" xmlns:m="http://schemas.openxmlformats.org/officeDocument/2006/math" xmlns:v="urn:schemas-microsoft-com:vml" xmlns:wp14="http://schemas.microsoft.com/office/word/2010/wordprocessingDrawing" xmlns:wp="http://schemas.openxmlformats.org/drawingml/2006/wordprocessingDrawing" xmlns:w10="urn:schemas-microsoft-com:office:word" xmlns:w="http://schemas.openxmlformats.org/wordprocessingml/2006/main" xmlns:w14="http://schemas.microsoft.com/office/word/2010/wordml" xmlns:w15="http://schemas.microsoft.com/office/word/2012/wordml" xmlns:wpg="http://schemas.microsoft.com/office/word/2010/wordprocessingGroup" xmlns:wpi="http://schemas.microsoft.com/office/word/2010/wordprocessingInk" xmlns:wne="http://schemas.microsoft.com/office/word/2006/wordml" xmlns:wps="http://schemas.microsoft.com/office/word/2010/wordprocessingShape" mc:Ignorable="w14 w15 wp14">
   <w:footnote w:type="separator" w:id="-1">
     <w:p>
       <w:pPr>
@@ -235,7 +299,7 @@
 </file>
 
 <file path=word/header1.xml><?xml version="1.0" encoding="utf-8"?>
-<w:hdr xmlns:wpc="http://schemas.microsoft.com/office/word/2010/wordprocessingCanvas" xmlns:mc="http://schemas.openxmlformats.org/markup-compatibility/2006" xmlns:o="urn:schemas-microsoft-com:office:office" xmlns:r="http://schemas.openxmlformats.org/officeDocument/2006/relationships" xmlns:m="http://schemas.openxmlformats.org/officeDocument/2006/math" xmlns:v="urn:schemas-microsoft-com:vml" xmlns:wp14="http://schemas.microsoft.com/office/word/2010/wordprocessingDrawing" xmlns:wp="http://schemas.openxmlformats.org/drawingml/2006/wordprocessingDrawing" xmlns:w10="urn:schemas-microsoft-com:office:word" xmlns:w="http://schemas.openxmlformats.org/wordprocessingml/2006/main" xmlns:w14="http://schemas.microsoft.com/office/word/2010/wordml" xmlns:wpg="http://schemas.microsoft.com/office/word/2010/wordprocessingGroup" xmlns:wpi="http://schemas.microsoft.com/office/word/2010/wordprocessingInk" xmlns:wne="http://schemas.microsoft.com/office/word/2006/wordml" xmlns:wps="http://schemas.microsoft.com/office/word/2010/wordprocessingShape" mc:Ignorable="w14 wp14">
+<w:hdr xmlns:wpc="http://schemas.microsoft.com/office/word/2010/wordprocessingCanvas" xmlns:mc="http://schemas.openxmlformats.org/markup-compatibility/2006" xmlns:o="urn:schemas-microsoft-com:office:office" xmlns:r="http://schemas.openxmlformats.org/officeDocument/2006/relationships" xmlns:m="http://schemas.openxmlformats.org/officeDocument/2006/math" xmlns:v="urn:schemas-microsoft-com:vml" xmlns:wp14="http://schemas.microsoft.com/office/word/2010/wordprocessingDrawing" xmlns:wp="http://schemas.openxmlformats.org/drawingml/2006/wordprocessingDrawing" xmlns:w10="urn:schemas-microsoft-com:office:word" xmlns:w="http://schemas.openxmlformats.org/wordprocessingml/2006/main" xmlns:w14="http://schemas.microsoft.com/office/word/2010/wordml" xmlns:w15="http://schemas.microsoft.com/office/word/2012/wordml" xmlns:wpg="http://schemas.microsoft.com/office/word/2010/wordprocessingGroup" xmlns:wpi="http://schemas.microsoft.com/office/word/2010/wordprocessingInk" xmlns:wne="http://schemas.microsoft.com/office/word/2006/wordml" xmlns:wps="http://schemas.microsoft.com/office/word/2010/wordprocessingShape" mc:Ignorable="w14 w15 wp14">
   <w:p>
     <w:pPr>
       <w:pStyle w:val="Header"/>
@@ -266,7 +330,7 @@
 </file>
 
 <file path=word/numbering.xml><?xml version="1.0" encoding="utf-8"?>
-<w:numbering xmlns:wpc="http://schemas.microsoft.com/office/word/2010/wordprocessingCanvas" xmlns:mc="http://schemas.openxmlformats.org/markup-compatibility/2006" xmlns:o="urn:schemas-microsoft-com:office:office" xmlns:r="http://schemas.openxmlformats.org/officeDocument/2006/relationships" xmlns:m="http://schemas.openxmlformats.org/officeDocument/2006/math" xmlns:v="urn:schemas-microsoft-com:vml" xmlns:wp14="http://schemas.microsoft.com/office/word/2010/wordprocessingDrawing" xmlns:wp="http://schemas.openxmlformats.org/drawingml/2006/wordprocessingDrawing" xmlns:w10="urn:schemas-microsoft-com:office:word" xmlns:w="http://schemas.openxmlformats.org/wordprocessingml/2006/main" xmlns:w14="http://schemas.microsoft.com/office/word/2010/wordml" xmlns:wpg="http://schemas.microsoft.com/office/word/2010/wordprocessingGroup" xmlns:wpi="http://schemas.microsoft.com/office/word/2010/wordprocessingInk" xmlns:wne="http://schemas.microsoft.com/office/word/2006/wordml" xmlns:wps="http://schemas.microsoft.com/office/word/2010/wordprocessingShape" mc:Ignorable="w14 wp14">
+<w:numbering xmlns:wpc="http://schemas.microsoft.com/office/word/2010/wordprocessingCanvas" xmlns:mc="http://schemas.openxmlformats.org/markup-compatibility/2006" xmlns:o="urn:schemas-microsoft-com:office:office" xmlns:r="http://schemas.openxmlformats.org/officeDocument/2006/relationships" xmlns:m="http://schemas.openxmlformats.org/officeDocument/2006/math" xmlns:v="urn:schemas-microsoft-com:vml" xmlns:wp14="http://schemas.microsoft.com/office/word/2010/wordprocessingDrawing" xmlns:wp="http://schemas.openxmlformats.org/drawingml/2006/wordprocessingDrawing" xmlns:w10="urn:schemas-microsoft-com:office:word" xmlns:w="http://schemas.openxmlformats.org/wordprocessingml/2006/main" xmlns:w14="http://schemas.microsoft.com/office/word/2010/wordml" xmlns:w15="http://schemas.microsoft.com/office/word/2012/wordml" xmlns:wpg="http://schemas.microsoft.com/office/word/2010/wordprocessingGroup" xmlns:wpi="http://schemas.microsoft.com/office/word/2010/wordprocessingInk" xmlns:wne="http://schemas.microsoft.com/office/word/2006/wordml" xmlns:wps="http://schemas.microsoft.com/office/word/2010/wordprocessingShape" mc:Ignorable="w14 w15 wp14">
   <w:abstractNum w:abstractNumId="0">
     <w:nsid w:val="2B6A36EA"/>
     <w:multiLevelType w:val="hybridMultilevel"/>
@@ -619,7 +683,7 @@
 </file>
 
 <file path=word/styles.xml><?xml version="1.0" encoding="utf-8"?>
-<w:styles xmlns:mc="http://schemas.openxmlformats.org/markup-compatibility/2006" xmlns:r="http://schemas.openxmlformats.org/officeDocument/2006/relationships" xmlns:w="http://schemas.openxmlformats.org/wordprocessingml/2006/main" xmlns:w14="http://schemas.microsoft.com/office/word/2010/wordml" mc:Ignorable="w14">
+<w:styles xmlns:mc="http://schemas.openxmlformats.org/markup-compatibility/2006" xmlns:r="http://schemas.openxmlformats.org/officeDocument/2006/relationships" xmlns:w="http://schemas.openxmlformats.org/wordprocessingml/2006/main" xmlns:w14="http://schemas.microsoft.com/office/word/2010/wordml" xmlns:w15="http://schemas.microsoft.com/office/word/2012/wordml" mc:Ignorable="w14 w15">
   <w:docDefaults>
     <w:rPrDefault>
       <w:rPr>
@@ -635,390 +699,378 @@
       </w:pPr>
     </w:pPrDefault>
   </w:docDefaults>
-  <w:latentStyles w:defLockedState="0" w:defUIPriority="99" w:defSemiHidden="1" w:defUnhideWhenUsed="1" w:defQFormat="0" w:count="267">
-    <w:lsdException w:name="Normal" w:semiHidden="0" w:uiPriority="0" w:unhideWhenUsed="0" w:qFormat="1"/>
-    <w:lsdException w:name="heading 1" w:semiHidden="0" w:uiPriority="9" w:unhideWhenUsed="0" w:qFormat="1"/>
-    <w:lsdException w:name="heading 2" w:uiPriority="9" w:qFormat="1"/>
-    <w:lsdException w:name="heading 3" w:uiPriority="9" w:qFormat="1"/>
-    <w:lsdException w:name="heading 4" w:uiPriority="9" w:qFormat="1"/>
-    <w:lsdException w:name="heading 5" w:uiPriority="9" w:qFormat="1"/>
-    <w:lsdException w:name="heading 6" w:uiPriority="9" w:qFormat="1"/>
-    <w:lsdException w:name="heading 7" w:uiPriority="9" w:qFormat="1"/>
-    <w:lsdException w:name="heading 8" w:uiPriority="9" w:qFormat="1"/>
-    <w:lsdException w:name="heading 9" w:uiPriority="9" w:qFormat="1"/>
-    <w:lsdException w:name="toc 1" w:uiPriority="39"/>
-    <w:lsdException w:name="toc 2" w:uiPriority="39"/>
-    <w:lsdException w:name="toc 3" w:uiPriority="39"/>
-    <w:lsdException w:name="toc 4" w:uiPriority="39"/>
-    <w:lsdException w:name="toc 5" w:uiPriority="39"/>
-    <w:lsdException w:name="toc 6" w:uiPriority="39"/>
-    <w:lsdException w:name="toc 7" w:uiPriority="39"/>
-    <w:lsdException w:name="toc 8" w:uiPriority="39"/>
-    <w:lsdException w:name="toc 9" w:uiPriority="39"/>
-    <w:lsdException w:name="caption" w:uiPriority="35" w:qFormat="1"/>
-    <w:lsdException w:name="Title" w:semiHidden="0" w:uiPriority="10" w:unhideWhenUsed="0" w:qFormat="1"/>
-    <w:lsdException w:name="Default Paragraph Font" w:uiPriority="1"/>
-    <w:lsdException w:name="Subtitle" w:semiHidden="0" w:uiPriority="11" w:unhideWhenUsed="0" w:qFormat="1"/>
-    <w:lsdException w:name="Strong" w:semiHidden="0" w:uiPriority="22" w:unhideWhenUsed="0" w:qFormat="1"/>
-    <w:lsdException w:name="Emphasis" w:semiHidden="0" w:uiPriority="20" w:unhideWhenUsed="0" w:qFormat="1"/>
-    <w:lsdException w:name="Table Grid" w:semiHidden="0" w:uiPriority="59" w:unhideWhenUsed="0"/>
-    <w:lsdException w:name="Placeholder Text" w:unhideWhenUsed="0"/>
-    <w:lsdException w:name="No Spacing" w:semiHidden="0" w:uiPriority="1" w:unhideWhenUsed="0" w:qFormat="1"/>
-    <w:lsdException w:name="Light Shading" w:semiHidden="0" w:uiPriority="60" w:unhideWhenUsed="0"/>
-    <w:lsdException w:name="Light List" w:semiHidden="0" w:uiPriority="61" w:unhideWhenUsed="0"/>
-    <w:lsdException w:name="Light Grid" w:semiHidden="0" w:uiPriority="62" w:unhideWhenUsed="0"/>
-    <w:lsdException w:name="Medium Shading 1" w:semiHidden="0" w:uiPriority="63" w:unhideWhenUsed="0"/>
-    <w:lsdException w:name="Medium Shading 2" w:semiHidden="0" w:uiPriority="64" w:unhideWhenUsed="0"/>
-    <w:lsdException w:name="Medium List 1" w:semiHidden="0" w:uiPriority="65" w:unhideWhenUsed="0"/>
-    <w:lsdException w:name="Medium List 2" w:semiHidden="0" w:uiPriority="66" w:unhideWhenUsed="0"/>
-    <w:lsdException w:name="Medium Grid 1" w:semiHidden="0" w:uiPriority="67" w:unhideWhenUsed="0"/>
-    <w:lsdException w:name="Medium Grid 2" w:semiHidden="0" w:uiPriority="68" w:unhideWhenUsed="0"/>
-    <w:lsdException w:name="Medium Grid 3" w:semiHidden="0" w:uiPriority="69" w:unhideWhenUsed="0"/>
-    <w:lsdException w:name="Dark List" w:semiHidden="0" w:uiPriority="70" w:unhideWhenUsed="0"/>
-    <w:lsdException w:name="Colorful Shading" w:semiHidden="0" w:uiPriority="71" w:unhideWhenUsed="0"/>
-    <w:lsdException w:name="Colorful List" w:semiHidden="0" w:uiPriority="72" w:unhideWhenUsed="0"/>
-    <w:lsdException w:name="Colorful Grid" w:semiHidden="0" w:uiPriority="73" w:unhideWhenUsed="0"/>
-    <w:lsdException w:name="Light Shading Accent 1" w:semiHidden="0" w:uiPriority="60" w:unhideWhenUsed="0"/>
-    <w:lsdException w:name="Light List Accent 1" w:semiHidden="0" w:uiPriority="61" w:unhideWhenUsed="0"/>
-    <w:lsdException w:name="Light Grid Accent 1" w:semiHidden="0" w:uiPriority="62" w:unhideWhenUsed="0"/>
-    <w:lsdException w:name="Medium Shading 1 Accent 1" w:semiHidden="0" w:uiPriority="63" w:unhideWhenUsed="0"/>
-    <w:lsdException w:name="Medium Shading 2 Accent 1" w:semiHidden="0" w:uiPriority="64" w:unhideWhenUsed="0"/>
-    <w:lsdException w:name="Medium List 1 Accent 1" w:semiHidden="0" w:uiPriority="65" w:unhideWhenUsed="0"/>
-    <w:lsdException w:name="Revision" w:unhideWhenUsed="0"/>
-    <w:lsdException w:name="List Paragraph" w:semiHidden="0" w:uiPriority="34" w:unhideWhenUsed="0" w:qFormat="1"/>
-    <w:lsdException w:name="Quote" w:semiHidden="0" w:uiPriority="29" w:unhideWhenUsed="0" w:qFormat="1"/>
-    <w:lsdException w:name="Intense Quote" w:semiHidden="0" w:uiPriority="30" w:unhideWhenUsed="0" w:qFormat="1"/>
-    <w:lsdException w:name="Medium List 2 Accent 1" w:semiHidden="0" w:uiPriority="66" w:unhideWhenUsed="0"/>
-    <w:lsdException w:name="Medium Grid 1 Accent 1" w:semiHidden="0" w:uiPriority="67" w:unhideWhenUsed="0"/>
-    <w:lsdException w:name="Medium Grid 2 Accent 1" w:semiHidden="0" w:uiPriority="68" w:unhideWhenUsed="0"/>
-    <w:lsdException w:name="Medium Grid 3 Accent 1" w:semiHidden="0" w:uiPriority="69" w:unhideWhenUsed="0"/>
-    <w:lsdException w:name="Dark List Accent 1" w:semiHidden="0" w:uiPriority="70" w:unhideWhenUsed="0"/>
-    <w:lsdException w:name="Colorful Shading Accent 1" w:semiHidden="0" w:uiPriority="71" w:unhideWhenUsed="0"/>
-    <w:lsdException w:name="Colorful List Accent 1" w:semiHidden="0" w:uiPriority="72" w:unhideWhenUsed="0"/>
-    <w:lsdException w:name="Colorful Grid Accent 1" w:semiHidden="0" w:uiPriority="73" w:unhideWhenUsed="0"/>
-    <w:lsdException w:name="Light Shading Accent 2" w:semiHidden="0" w:uiPriority="60" w:unhideWhenUsed="0"/>
-    <w:lsdException w:name="Light List Accent 2" w:semiHidden="0" w:uiPriority="61" w:unhideWhenUsed="0"/>
-    <w:lsdException w:name="Light Grid Accent 2" w:semiHidden="0" w:uiPriority="62" w:unhideWhenUsed="0"/>
-    <w:lsdException w:name="Medium Shading 1 Accent 2" w:semiHidden="0" w:uiPriority="63" w:unhideWhenUsed="0"/>
-    <w:lsdException w:name="Medium Shading 2 Accent 2" w:semiHidden="0" w:uiPriority="64" w:unhideWhenUsed="0"/>
-    <w:lsdException w:name="Medium List 1 Accent 2" w:semiHidden="0" w:uiPriority="65" w:unhideWhenUsed="0"/>
-    <w:lsdException w:name="Medium List 2 Accent 2" w:semiHidden="0" w:uiPriority="66" w:unhideWhenUsed="0"/>
-    <w:lsdException w:name="Medium Grid 1 Accent 2" w:semiHidden="0" w:uiPriority="67" w:unhideWhenUsed="0"/>
-    <w:lsdException w:name="Medium Grid 2 Accent 2" w:semiHidden="0" w:uiPriority="68" w:unhideWhenUsed="0"/>
-    <w:lsdException w:name="Medium Grid 3 Accent 2" w:semiHidden="0" w:uiPriority="69" w:unhideWhenUsed="0"/>
-    <w:lsdException w:name="Dark List Accent 2" w:semiHidden="0" w:uiPriority="70" w:unhideWhenUsed="0"/>
-    <w:lsdException w:name="Colorful Shading Accent 2" w:semiHidden="0" w:uiPriority="71" w:unhideWhenUsed="0"/>
-    <w:lsdException w:name="Colorful List Accent 2" w:semiHidden="0" w:uiPriority="72" w:unhideWhenUsed="0"/>
-    <w:lsdException w:name="Colorful Grid Accent 2" w:semiHidden="0" w:uiPriority="73" w:unhideWhenUsed="0"/>
-    <w:lsdException w:name="Light Shading Accent 3" w:semiHidden="0" w:uiPriority="60" w:unhideWhenUsed="0"/>
-    <w:lsdException w:name="Light List Accent 3" w:semiHidden="0" w:uiPriority="61" w:unhideWhenUsed="0"/>
-    <w:lsdException w:name="Light Grid Accent 3" w:semiHidden="0" w:uiPriority="62" w:unhideWhenUsed="0"/>
-    <w:lsdException w:name="Medium Shading 1 Accent 3" w:semiHidden="0" w:uiPriority="63" w:unhideWhenUsed="0"/>
-    <w:lsdException w:name="Medium Shading 2 Accent 3" w:semiHidden="0" w:uiPriority="64" w:unhideWhenUsed="0"/>
-    <w:lsdException w:name="Medium List 1 Accent 3" w:semiHidden="0" w:uiPriority="65" w:unhideWhenUsed="0"/>
-    <w:lsdException w:name="Medium List 2 Accent 3" w:semiHidden="0" w:uiPriority="66" w:unhideWhenUsed="0"/>
-    <w:lsdException w:name="Medium Grid 1 Accent 3" w:semiHidden="0" w:uiPriority="67" w:unhideWhenUsed="0"/>
-    <w:lsdException w:name="Medium Grid 2 Accent 3" w:semiHidden="0" w:uiPriority="68" w:unhideWhenUsed="0"/>
-    <w:lsdException w:name="Medium Grid 3 Accent 3" w:semiHidden="0" w:uiPriority="69" w:unhideWhenUsed="0"/>
-    <w:lsdException w:name="Dark List Accent 3" w:semiHidden="0" w:uiPriority="70" w:unhideWhenUsed="0"/>
-    <w:lsdException w:name="Colorful Shading Accent 3" w:semiHidden="0" w:uiPriority="71" w:unhideWhenUsed="0"/>
-    <w:lsdException w:name="Colorful List Accent 3" w:semiHidden="0" w:uiPriority="72" w:unhideWhenUsed="0"/>
-    <w:lsdException w:name="Colorful Grid Accent 3" w:semiHidden="0" w:uiPriority="73" w:unhideWhenUsed="0"/>
-    <w:lsdException w:name="Light Shading Accent 4" w:semiHidden="0" w:uiPriority="60" w:unhideWhenUsed="0"/>
-    <w:lsdException w:name="Light List Accent 4" w:semiHidden="0" w:uiPriority="61" w:unhideWhenUsed="0"/>
-    <w:lsdException w:name="Light Grid Accent 4" w:semiHidden="0" w:uiPriority="62" w:unhideWhenUsed="0"/>
-    <w:lsdException w:name="Medium Shading 1 Accent 4" w:semiHidden="0" w:uiPriority="63" w:unhideWhenUsed="0"/>
-    <w:lsdException w:name="Medium Shading 2 Accent 4" w:semiHidden="0" w:uiPriority="64" w:unhideWhenUsed="0"/>
-    <w:lsdException w:name="Medium List 1 Accent 4" w:semiHidden="0" w:uiPriority="65" w:unhideWhenUsed="0"/>
-    <w:lsdException w:name="Medium List 2 Accent 4" w:semiHidden="0" w:uiPriority="66" w:unhideWhenUsed="0"/>
-    <w:lsdException w:name="Medium Grid 1 Accent 4" w:semiHidden="0" w:uiPriority="67" w:unhideWhenUsed="0"/>
-    <w:lsdException w:name="Medium Grid 2 Accent 4" w:semiHidden="0" w:uiPriority="68" w:unhideWhenUsed="0"/>
-    <w:lsdException w:name="Medium Grid 3 Accent 4" w:semiHidden="0" w:uiPriority="69" w:unhideWhenUsed="0"/>
-    <w:lsdException w:name="Dark List Accent 4" w:semiHidden="0" w:uiPriority="70" w:unhideWhenUsed="0"/>
-    <w:lsdException w:name="Colorful Shading Accent 4" w:semiHidden="0" w:uiPriority="71" w:unhideWhenUsed="0"/>
-    <w:lsdException w:name="Colorful List Accent 4" w:semiHidden="0" w:uiPriority="72" w:unhideWhenUsed="0"/>
-    <w:lsdException w:name="Colorful Grid Accent 4" w:semiHidden="0" w:uiPriority="73" w:unhideWhenUsed="0"/>
-    <w:lsdException w:name="Light Shading Accent 5" w:semiHidden="0" w:uiPriority="60" w:unhideWhenUsed="0"/>
-    <w:lsdException w:name="Light List Accent 5" w:semiHidden="0" w:uiPriority="61" w:unhideWhenUsed="0"/>
-    <w:lsdException w:name="Light Grid Accent 5" w:semiHidden="0" w:uiPriority="62" w:unhideWhenUsed="0"/>
-    <w:lsdException w:name="Medium Shading 1 Accent 5" w:semiHidden="0" w:uiPriority="63" w:unhideWhenUsed="0"/>
-    <w:lsdException w:name="Medium Shading 2 Accent 5" w:semiHidden="0" w:uiPriority="64" w:unhideWhenUsed="0"/>
-    <w:lsdException w:name="Medium List 1 Accent 5" w:semiHidden="0" w:uiPriority="65" w:unhideWhenUsed="0"/>
-    <w:lsdException w:name="Medium List 2 Accent 5" w:semiHidden="0" w:uiPriority="66" w:unhideWhenUsed="0"/>
-    <w:lsdException w:name="Medium Grid 1 Accent 5" w:semiHidden="0" w:uiPriority="67" w:unhideWhenUsed="0"/>
-    <w:lsdException w:name="Medium Grid 2 Accent 5" w:semiHidden="0" w:uiPriority="68" w:unhideWhenUsed="0"/>
-    <w:lsdException w:name="Medium Grid 3 Accent 5" w:semiHidden="0" w:uiPriority="69" w:unhideWhenUsed="0"/>
-    <w:lsdException w:name="Dark List Accent 5" w:semiHidden="0" w:uiPriority="70" w:unhideWhenUsed="0"/>
-    <w:lsdException w:name="Colorful Shading Accent 5" w:semiHidden="0" w:uiPriority="71" w:unhideWhenUsed="0"/>
-    <w:lsdException w:name="Colorful List Accent 5" w:semiHidden="0" w:uiPriority="72" w:unhideWhenUsed="0"/>
-    <w:lsdException w:name="Colorful Grid Accent 5" w:semiHidden="0" w:uiPriority="73" w:unhideWhenUsed="0"/>
-    <w:lsdException w:name="Light Shading Accent 6" w:semiHidden="0" w:uiPriority="60" w:unhideWhenUsed="0"/>
-    <w:lsdException w:name="Light List Accent 6" w:semiHidden="0" w:uiPriority="61" w:unhideWhenUsed="0"/>
-    <w:lsdException w:name="Light Grid Accent 6" w:semiHidden="0" w:uiPriority="62" w:unhideWhenUsed="0"/>
-    <w:lsdException w:name="Medium Shading 1 Accent 6" w:semiHidden="0" w:uiPriority="63" w:unhideWhenUsed="0"/>
-    <w:lsdException w:name="Medium Shading 2 Accent 6" w:semiHidden="0" w:uiPriority="64" w:unhideWhenUsed="0"/>
-    <w:lsdException w:name="Medium List 1 Accent 6" w:semiHidden="0" w:uiPriority="65" w:unhideWhenUsed="0"/>
-    <w:lsdException w:name="Medium List 2 Accent 6" w:semiHidden="0" w:uiPriority="66" w:unhideWhenUsed="0"/>
-    <w:lsdException w:name="Medium Grid 1 Accent 6" w:semiHidden="0" w:uiPriority="67" w:unhideWhenUsed="0"/>
-    <w:lsdException w:name="Medium Grid 2 Accent 6" w:semiHidden="0" w:uiPriority="68" w:unhideWhenUsed="0"/>
-    <w:lsdException w:name="Medium Grid 3 Accent 6" w:semiHidden="0" w:uiPriority="69" w:unhideWhenUsed="0"/>
-    <w:lsdException w:name="Dark List Accent 6" w:semiHidden="0" w:uiPriority="70" w:unhideWhenUsed="0"/>
-    <w:lsdException w:name="Colorful Shading Accent 6" w:semiHidden="0" w:uiPriority="71" w:unhideWhenUsed="0"/>
-    <w:lsdException w:name="Colorful List Accent 6" w:semiHidden="0" w:uiPriority="72" w:unhideWhenUsed="0"/>
-    <w:lsdException w:name="Colorful Grid Accent 6" w:semiHidden="0" w:uiPriority="73" w:unhideWhenUsed="0"/>
-    <w:lsdException w:name="Subtle Emphasis" w:semiHidden="0" w:uiPriority="19" w:unhideWhenUsed="0" w:qFormat="1"/>
-    <w:lsdException w:name="Intense Emphasis" w:semiHidden="0" w:uiPriority="21" w:unhideWhenUsed="0" w:qFormat="1"/>
-    <w:lsdException w:name="Subtle Reference" w:semiHidden="0" w:uiPriority="31" w:unhideWhenUsed="0" w:qFormat="1"/>
-    <w:lsdException w:name="Intense Reference" w:semiHidden="0" w:uiPriority="32" w:unhideWhenUsed="0" w:qFormat="1"/>
-    <w:lsdException w:name="Book Title" w:semiHidden="0" w:uiPriority="33" w:unhideWhenUsed="0" w:qFormat="1"/>
-    <w:lsdException w:name="Bibliography" w:uiPriority="37"/>
-    <w:lsdException w:name="TOC Heading" w:uiPriority="39" w:qFormat="1"/>
-  </w:latentStyles>
-  <w:style w:type="paragraph" w:default="1" w:styleId="Normal">
-    <w:name w:val="Normal"/>
-    <w:qFormat/>
-    <w:rsid w:val="0088559D"/>
-  </w:style>
-  <w:style w:type="character" w:default="1" w:styleId="DefaultParagraphFont">
-    <w:name w:val="Default Paragraph Font"/>
-    <w:uiPriority w:val="1"/>
-    <w:semiHidden/>
-    <w:unhideWhenUsed/>
-  </w:style>
-  <w:style w:type="table" w:default="1" w:styleId="TableNormal">
-    <w:name w:val="Normal Table"/>
-    <w:uiPriority w:val="99"/>
-    <w:semiHidden/>
-    <w:unhideWhenUsed/>
-    <w:tblPr>
-      <w:tblInd w:w="0" w:type="dxa"/>
-      <w:tblCellMar>
-        <w:top w:w="0" w:type="dxa"/>
-        <w:left w:w="108" w:type="dxa"/>
-        <w:bottom w:w="0" w:type="dxa"/>
-        <w:right w:w="108" w:type="dxa"/>
-      </w:tblCellMar>
-    </w:tblPr>
-  </w:style>
-  <w:style w:type="numbering" w:default="1" w:styleId="NoList">
-    <w:name w:val="No List"/>
-    <w:uiPriority w:val="99"/>
-    <w:semiHidden/>
-    <w:unhideWhenUsed/>
-  </w:style>
-  <w:style w:type="paragraph" w:styleId="ListParagraph">
-    <w:name w:val="List Paragraph"/>
-    <w:basedOn w:val="Normal"/>
-    <w:uiPriority w:val="34"/>
-    <w:qFormat/>
-    <w:rsid w:val="000B54B9"/>
-    <w:pPr>
-      <w:ind w:left="720"/>
-      <w:contextualSpacing/>
-    </w:pPr>
-  </w:style>
-  <w:style w:type="paragraph" w:styleId="Header">
-    <w:name w:val="header"/>
-    <w:basedOn w:val="Normal"/>
-    <w:link w:val="HeaderChar"/>
-    <w:uiPriority w:val="99"/>
-    <w:unhideWhenUsed/>
-    <w:rsid w:val="00D700DC"/>
-    <w:pPr>
-      <w:tabs>
-        <w:tab w:val="center" w:pos="4680"/>
-        <w:tab w:val="right" w:pos="9360"/>
-      </w:tabs>
-      <w:spacing w:after="0" w:line="240" w:lineRule="auto"/>
-    </w:pPr>
-  </w:style>
-  <w:style w:type="character" w:customStyle="1" w:styleId="HeaderChar">
-    <w:name w:val="Header Char"/>
-    <w:basedOn w:val="DefaultParagraphFont"/>
-    <w:link w:val="Header"/>
-    <w:uiPriority w:val="99"/>
-    <w:rsid w:val="00D700DC"/>
-  </w:style>
-  <w:style w:type="paragraph" w:styleId="Footer">
-    <w:name w:val="footer"/>
-    <w:basedOn w:val="Normal"/>
-    <w:link w:val="FooterChar"/>
-    <w:uiPriority w:val="99"/>
-    <w:unhideWhenUsed/>
-    <w:rsid w:val="00D700DC"/>
-    <w:pPr>
-      <w:tabs>
-        <w:tab w:val="center" w:pos="4680"/>
-        <w:tab w:val="right" w:pos="9360"/>
-      </w:tabs>
-      <w:spacing w:after="0" w:line="240" w:lineRule="auto"/>
-    </w:pPr>
-  </w:style>
-  <w:style w:type="character" w:customStyle="1" w:styleId="FooterChar">
-    <w:name w:val="Footer Char"/>
-    <w:basedOn w:val="DefaultParagraphFont"/>
-    <w:link w:val="Footer"/>
-    <w:uiPriority w:val="99"/>
-    <w:rsid w:val="00D700DC"/>
-  </w:style>
-</w:styles>
-</file>
-
-<file path=word/stylesWithEffects.xml><?xml version="1.0" encoding="utf-8"?>
-<w:styles xmlns:wpc="http://schemas.microsoft.com/office/word/2010/wordprocessingCanvas" xmlns:mc="http://schemas.openxmlformats.org/markup-compatibility/2006" xmlns:o="urn:schemas-microsoft-com:office:office" xmlns:r="http://schemas.openxmlformats.org/officeDocument/2006/relationships" xmlns:m="http://schemas.openxmlformats.org/officeDocument/2006/math" xmlns:v="urn:schemas-microsoft-com:vml" xmlns:wp14="http://schemas.microsoft.com/office/word/2010/wordprocessingDrawing" xmlns:wp="http://schemas.openxmlformats.org/drawingml/2006/wordprocessingDrawing" xmlns:w10="urn:schemas-microsoft-com:office:word" xmlns:w="http://schemas.openxmlformats.org/wordprocessingml/2006/main" xmlns:w14="http://schemas.microsoft.com/office/word/2010/wordml" xmlns:wpg="http://schemas.microsoft.com/office/word/2010/wordprocessingGroup" xmlns:wpi="http://schemas.microsoft.com/office/word/2010/wordprocessingInk" xmlns:wne="http://schemas.microsoft.com/office/word/2006/wordml" xmlns:wps="http://schemas.microsoft.com/office/word/2010/wordprocessingShape" mc:Ignorable="w14 wp14">
-  <w:docDefaults>
-    <w:rPrDefault>
-      <w:rPr>
-        <w:rFonts w:asciiTheme="minorHAnsi" w:eastAsiaTheme="minorHAnsi" w:hAnsiTheme="minorHAnsi" w:cstheme="minorBidi"/>
-        <w:sz w:val="22"/>
-        <w:szCs w:val="22"/>
-        <w:lang w:val="en-US" w:eastAsia="en-US" w:bidi="ar-SA"/>
-      </w:rPr>
-    </w:rPrDefault>
-    <w:pPrDefault>
-      <w:pPr>
-        <w:spacing w:after="200" w:line="276" w:lineRule="auto"/>
-      </w:pPr>
-    </w:pPrDefault>
-  </w:docDefaults>
-  <w:latentStyles w:defLockedState="0" w:defUIPriority="99" w:defSemiHidden="1" w:defUnhideWhenUsed="1" w:defQFormat="0" w:count="267">
-    <w:lsdException w:name="Normal" w:semiHidden="0" w:uiPriority="0" w:unhideWhenUsed="0" w:qFormat="1"/>
-    <w:lsdException w:name="heading 1" w:semiHidden="0" w:uiPriority="9" w:unhideWhenUsed="0" w:qFormat="1"/>
-    <w:lsdException w:name="heading 2" w:uiPriority="9" w:qFormat="1"/>
-    <w:lsdException w:name="heading 3" w:uiPriority="9" w:qFormat="1"/>
-    <w:lsdException w:name="heading 4" w:uiPriority="9" w:qFormat="1"/>
-    <w:lsdException w:name="heading 5" w:uiPriority="9" w:qFormat="1"/>
-    <w:lsdException w:name="heading 6" w:uiPriority="9" w:qFormat="1"/>
-    <w:lsdException w:name="heading 7" w:uiPriority="9" w:qFormat="1"/>
-    <w:lsdException w:name="heading 8" w:uiPriority="9" w:qFormat="1"/>
-    <w:lsdException w:name="heading 9" w:uiPriority="9" w:qFormat="1"/>
-    <w:lsdException w:name="toc 1" w:uiPriority="39"/>
-    <w:lsdException w:name="toc 2" w:uiPriority="39"/>
-    <w:lsdException w:name="toc 3" w:uiPriority="39"/>
-    <w:lsdException w:name="toc 4" w:uiPriority="39"/>
-    <w:lsdException w:name="toc 5" w:uiPriority="39"/>
-    <w:lsdException w:name="toc 6" w:uiPriority="39"/>
-    <w:lsdException w:name="toc 7" w:uiPriority="39"/>
-    <w:lsdException w:name="toc 8" w:uiPriority="39"/>
-    <w:lsdException w:name="toc 9" w:uiPriority="39"/>
-    <w:lsdException w:name="caption" w:uiPriority="35" w:qFormat="1"/>
-    <w:lsdException w:name="Title" w:semiHidden="0" w:uiPriority="10" w:unhideWhenUsed="0" w:qFormat="1"/>
-    <w:lsdException w:name="Default Paragraph Font" w:uiPriority="1"/>
-    <w:lsdException w:name="Subtitle" w:semiHidden="0" w:uiPriority="11" w:unhideWhenUsed="0" w:qFormat="1"/>
-    <w:lsdException w:name="Strong" w:semiHidden="0" w:uiPriority="22" w:unhideWhenUsed="0" w:qFormat="1"/>
-    <w:lsdException w:name="Emphasis" w:semiHidden="0" w:uiPriority="20" w:unhideWhenUsed="0" w:qFormat="1"/>
-    <w:lsdException w:name="Table Grid" w:semiHidden="0" w:uiPriority="59" w:unhideWhenUsed="0"/>
-    <w:lsdException w:name="Placeholder Text" w:unhideWhenUsed="0"/>
-    <w:lsdException w:name="No Spacing" w:semiHidden="0" w:uiPriority="1" w:unhideWhenUsed="0" w:qFormat="1"/>
-    <w:lsdException w:name="Light Shading" w:semiHidden="0" w:uiPriority="60" w:unhideWhenUsed="0"/>
-    <w:lsdException w:name="Light List" w:semiHidden="0" w:uiPriority="61" w:unhideWhenUsed="0"/>
-    <w:lsdException w:name="Light Grid" w:semiHidden="0" w:uiPriority="62" w:unhideWhenUsed="0"/>
-    <w:lsdException w:name="Medium Shading 1" w:semiHidden="0" w:uiPriority="63" w:unhideWhenUsed="0"/>
-    <w:lsdException w:name="Medium Shading 2" w:semiHidden="0" w:uiPriority="64" w:unhideWhenUsed="0"/>
-    <w:lsdException w:name="Medium List 1" w:semiHidden="0" w:uiPriority="65" w:unhideWhenUsed="0"/>
-    <w:lsdException w:name="Medium List 2" w:semiHidden="0" w:uiPriority="66" w:unhideWhenUsed="0"/>
-    <w:lsdException w:name="Medium Grid 1" w:semiHidden="0" w:uiPriority="67" w:unhideWhenUsed="0"/>
-    <w:lsdException w:name="Medium Grid 2" w:semiHidden="0" w:uiPriority="68" w:unhideWhenUsed="0"/>
-    <w:lsdException w:name="Medium Grid 3" w:semiHidden="0" w:uiPriority="69" w:unhideWhenUsed="0"/>
-    <w:lsdException w:name="Dark List" w:semiHidden="0" w:uiPriority="70" w:unhideWhenUsed="0"/>
-    <w:lsdException w:name="Colorful Shading" w:semiHidden="0" w:uiPriority="71" w:unhideWhenUsed="0"/>
-    <w:lsdException w:name="Colorful List" w:semiHidden="0" w:uiPriority="72" w:unhideWhenUsed="0"/>
-    <w:lsdException w:name="Colorful Grid" w:semiHidden="0" w:uiPriority="73" w:unhideWhenUsed="0"/>
-    <w:lsdException w:name="Light Shading Accent 1" w:semiHidden="0" w:uiPriority="60" w:unhideWhenUsed="0"/>
-    <w:lsdException w:name="Light List Accent 1" w:semiHidden="0" w:uiPriority="61" w:unhideWhenUsed="0"/>
-    <w:lsdException w:name="Light Grid Accent 1" w:semiHidden="0" w:uiPriority="62" w:unhideWhenUsed="0"/>
-    <w:lsdException w:name="Medium Shading 1 Accent 1" w:semiHidden="0" w:uiPriority="63" w:unhideWhenUsed="0"/>
-    <w:lsdException w:name="Medium Shading 2 Accent 1" w:semiHidden="0" w:uiPriority="64" w:unhideWhenUsed="0"/>
-    <w:lsdException w:name="Medium List 1 Accent 1" w:semiHidden="0" w:uiPriority="65" w:unhideWhenUsed="0"/>
-    <w:lsdException w:name="Revision" w:unhideWhenUsed="0"/>
-    <w:lsdException w:name="List Paragraph" w:semiHidden="0" w:uiPriority="34" w:unhideWhenUsed="0" w:qFormat="1"/>
-    <w:lsdException w:name="Quote" w:semiHidden="0" w:uiPriority="29" w:unhideWhenUsed="0" w:qFormat="1"/>
-    <w:lsdException w:name="Intense Quote" w:semiHidden="0" w:uiPriority="30" w:unhideWhenUsed="0" w:qFormat="1"/>
-    <w:lsdException w:name="Medium List 2 Accent 1" w:semiHidden="0" w:uiPriority="66" w:unhideWhenUsed="0"/>
-    <w:lsdException w:name="Medium Grid 1 Accent 1" w:semiHidden="0" w:uiPriority="67" w:unhideWhenUsed="0"/>
-    <w:lsdException w:name="Medium Grid 2 Accent 1" w:semiHidden="0" w:uiPriority="68" w:unhideWhenUsed="0"/>
-    <w:lsdException w:name="Medium Grid 3 Accent 1" w:semiHidden="0" w:uiPriority="69" w:unhideWhenUsed="0"/>
-    <w:lsdException w:name="Dark List Accent 1" w:semiHidden="0" w:uiPriority="70" w:unhideWhenUsed="0"/>
-    <w:lsdException w:name="Colorful Shading Accent 1" w:semiHidden="0" w:uiPriority="71" w:unhideWhenUsed="0"/>
-    <w:lsdException w:name="Colorful List Accent 1" w:semiHidden="0" w:uiPriority="72" w:unhideWhenUsed="0"/>
-    <w:lsdException w:name="Colorful Grid Accent 1" w:semiHidden="0" w:uiPriority="73" w:unhideWhenUsed="0"/>
-    <w:lsdException w:name="Light Shading Accent 2" w:semiHidden="0" w:uiPriority="60" w:unhideWhenUsed="0"/>
-    <w:lsdException w:name="Light List Accent 2" w:semiHidden="0" w:uiPriority="61" w:unhideWhenUsed="0"/>
-    <w:lsdException w:name="Light Grid Accent 2" w:semiHidden="0" w:uiPriority="62" w:unhideWhenUsed="0"/>
-    <w:lsdException w:name="Medium Shading 1 Accent 2" w:semiHidden="0" w:uiPriority="63" w:unhideWhenUsed="0"/>
-    <w:lsdException w:name="Medium Shading 2 Accent 2" w:semiHidden="0" w:uiPriority="64" w:unhideWhenUsed="0"/>
-    <w:lsdException w:name="Medium List 1 Accent 2" w:semiHidden="0" w:uiPriority="65" w:unhideWhenUsed="0"/>
-    <w:lsdException w:name="Medium List 2 Accent 2" w:semiHidden="0" w:uiPriority="66" w:unhideWhenUsed="0"/>
-    <w:lsdException w:name="Medium Grid 1 Accent 2" w:semiHidden="0" w:uiPriority="67" w:unhideWhenUsed="0"/>
-    <w:lsdException w:name="Medium Grid 2 Accent 2" w:semiHidden="0" w:uiPriority="68" w:unhideWhenUsed="0"/>
-    <w:lsdException w:name="Medium Grid 3 Accent 2" w:semiHidden="0" w:uiPriority="69" w:unhideWhenUsed="0"/>
-    <w:lsdException w:name="Dark List Accent 2" w:semiHidden="0" w:uiPriority="70" w:unhideWhenUsed="0"/>
-    <w:lsdException w:name="Colorful Shading Accent 2" w:semiHidden="0" w:uiPriority="71" w:unhideWhenUsed="0"/>
-    <w:lsdException w:name="Colorful List Accent 2" w:semiHidden="0" w:uiPriority="72" w:unhideWhenUsed="0"/>
-    <w:lsdException w:name="Colorful Grid Accent 2" w:semiHidden="0" w:uiPriority="73" w:unhideWhenUsed="0"/>
-    <w:lsdException w:name="Light Shading Accent 3" w:semiHidden="0" w:uiPriority="60" w:unhideWhenUsed="0"/>
-    <w:lsdException w:name="Light List Accent 3" w:semiHidden="0" w:uiPriority="61" w:unhideWhenUsed="0"/>
-    <w:lsdException w:name="Light Grid Accent 3" w:semiHidden="0" w:uiPriority="62" w:unhideWhenUsed="0"/>
-    <w:lsdException w:name="Medium Shading 1 Accent 3" w:semiHidden="0" w:uiPriority="63" w:unhideWhenUsed="0"/>
-    <w:lsdException w:name="Medium Shading 2 Accent 3" w:semiHidden="0" w:uiPriority="64" w:unhideWhenUsed="0"/>
-    <w:lsdException w:name="Medium List 1 Accent 3" w:semiHidden="0" w:uiPriority="65" w:unhideWhenUsed="0"/>
-    <w:lsdException w:name="Medium List 2 Accent 3" w:semiHidden="0" w:uiPriority="66" w:unhideWhenUsed="0"/>
-    <w:lsdException w:name="Medium Grid 1 Accent 3" w:semiHidden="0" w:uiPriority="67" w:unhideWhenUsed="0"/>
-    <w:lsdException w:name="Medium Grid 2 Accent 3" w:semiHidden="0" w:uiPriority="68" w:unhideWhenUsed="0"/>
-    <w:lsdException w:name="Medium Grid 3 Accent 3" w:semiHidden="0" w:uiPriority="69" w:unhideWhenUsed="0"/>
-    <w:lsdException w:name="Dark List Accent 3" w:semiHidden="0" w:uiPriority="70" w:unhideWhenUsed="0"/>
-    <w:lsdException w:name="Colorful Shading Accent 3" w:semiHidden="0" w:uiPriority="71" w:unhideWhenUsed="0"/>
-    <w:lsdException w:name="Colorful List Accent 3" w:semiHidden="0" w:uiPriority="72" w:unhideWhenUsed="0"/>
-    <w:lsdException w:name="Colorful Grid Accent 3" w:semiHidden="0" w:uiPriority="73" w:unhideWhenUsed="0"/>
-    <w:lsdException w:name="Light Shading Accent 4" w:semiHidden="0" w:uiPriority="60" w:unhideWhenUsed="0"/>
-    <w:lsdException w:name="Light List Accent 4" w:semiHidden="0" w:uiPriority="61" w:unhideWhenUsed="0"/>
-    <w:lsdException w:name="Light Grid Accent 4" w:semiHidden="0" w:uiPriority="62" w:unhideWhenUsed="0"/>
-    <w:lsdException w:name="Medium Shading 1 Accent 4" w:semiHidden="0" w:uiPriority="63" w:unhideWhenUsed="0"/>
-    <w:lsdException w:name="Medium Shading 2 Accent 4" w:semiHidden="0" w:uiPriority="64" w:unhideWhenUsed="0"/>
-    <w:lsdException w:name="Medium List 1 Accent 4" w:semiHidden="0" w:uiPriority="65" w:unhideWhenUsed="0"/>
-    <w:lsdException w:name="Medium List 2 Accent 4" w:semiHidden="0" w:uiPriority="66" w:unhideWhenUsed="0"/>
-    <w:lsdException w:name="Medium Grid 1 Accent 4" w:semiHidden="0" w:uiPriority="67" w:unhideWhenUsed="0"/>
-    <w:lsdException w:name="Medium Grid 2 Accent 4" w:semiHidden="0" w:uiPriority="68" w:unhideWhenUsed="0"/>
-    <w:lsdException w:name="Medium Grid 3 Accent 4" w:semiHidden="0" w:uiPriority="69" w:unhideWhenUsed="0"/>
-    <w:lsdException w:name="Dark List Accent 4" w:semiHidden="0" w:uiPriority="70" w:unhideWhenUsed="0"/>
-    <w:lsdException w:name="Colorful Shading Accent 4" w:semiHidden="0" w:uiPriority="71" w:unhideWhenUsed="0"/>
-    <w:lsdException w:name="Colorful List Accent 4" w:semiHidden="0" w:uiPriority="72" w:unhideWhenUsed="0"/>
-    <w:lsdException w:name="Colorful Grid Accent 4" w:semiHidden="0" w:uiPriority="73" w:unhideWhenUsed="0"/>
-    <w:lsdException w:name="Light Shading Accent 5" w:semiHidden="0" w:uiPriority="60" w:unhideWhenUsed="0"/>
-    <w:lsdException w:name="Light List Accent 5" w:semiHidden="0" w:uiPriority="61" w:unhideWhenUsed="0"/>
-    <w:lsdException w:name="Light Grid Accent 5" w:semiHidden="0" w:uiPriority="62" w:unhideWhenUsed="0"/>
-    <w:lsdException w:name="Medium Shading 1 Accent 5" w:semiHidden="0" w:uiPriority="63" w:unhideWhenUsed="0"/>
-    <w:lsdException w:name="Medium Shading 2 Accent 5" w:semiHidden="0" w:uiPriority="64" w:unhideWhenUsed="0"/>
-    <w:lsdException w:name="Medium List 1 Accent 5" w:semiHidden="0" w:uiPriority="65" w:unhideWhenUsed="0"/>
-    <w:lsdException w:name="Medium List 2 Accent 5" w:semiHidden="0" w:uiPriority="66" w:unhideWhenUsed="0"/>
-    <w:lsdException w:name="Medium Grid 1 Accent 5" w:semiHidden="0" w:uiPriority="67" w:unhideWhenUsed="0"/>
-    <w:lsdException w:name="Medium Grid 2 Accent 5" w:semiHidden="0" w:uiPriority="68" w:unhideWhenUsed="0"/>
-    <w:lsdException w:name="Medium Grid 3 Accent 5" w:semiHidden="0" w:uiPriority="69" w:unhideWhenUsed="0"/>
-    <w:lsdException w:name="Dark List Accent 5" w:semiHidden="0" w:uiPriority="70" w:unhideWhenUsed="0"/>
-    <w:lsdException w:name="Colorful Shading Accent 5" w:semiHidden="0" w:uiPriority="71" w:unhideWhenUsed="0"/>
-    <w:lsdException w:name="Colorful List Accent 5" w:semiHidden="0" w:uiPriority="72" w:unhideWhenUsed="0"/>
-    <w:lsdException w:name="Colorful Grid Accent 5" w:semiHidden="0" w:uiPriority="73" w:unhideWhenUsed="0"/>
-    <w:lsdException w:name="Light Shading Accent 6" w:semiHidden="0" w:uiPriority="60" w:unhideWhenUsed="0"/>
-    <w:lsdException w:name="Light List Accent 6" w:semiHidden="0" w:uiPriority="61" w:unhideWhenUsed="0"/>
-    <w:lsdException w:name="Light Grid Accent 6" w:semiHidden="0" w:uiPriority="62" w:unhideWhenUsed="0"/>
-    <w:lsdException w:name="Medium Shading 1 Accent 6" w:semiHidden="0" w:uiPriority="63" w:unhideWhenUsed="0"/>
-    <w:lsdException w:name="Medium Shading 2 Accent 6" w:semiHidden="0" w:uiPriority="64" w:unhideWhenUsed="0"/>
-    <w:lsdException w:name="Medium List 1 Accent 6" w:semiHidden="0" w:uiPriority="65" w:unhideWhenUsed="0"/>
-    <w:lsdException w:name="Medium List 2 Accent 6" w:semiHidden="0" w:uiPriority="66" w:unhideWhenUsed="0"/>
-    <w:lsdException w:name="Medium Grid 1 Accent 6" w:semiHidden="0" w:uiPriority="67" w:unhideWhenUsed="0"/>
-    <w:lsdException w:name="Medium Grid 2 Accent 6" w:semiHidden="0" w:uiPriority="68" w:unhideWhenUsed="0"/>
-    <w:lsdException w:name="Medium Grid 3 Accent 6" w:semiHidden="0" w:uiPriority="69" w:unhideWhenUsed="0"/>
-    <w:lsdException w:name="Dark List Accent 6" w:semiHidden="0" w:uiPriority="70" w:unhideWhenUsed="0"/>
-    <w:lsdException w:name="Colorful Shading Accent 6" w:semiHidden="0" w:uiPriority="71" w:unhideWhenUsed="0"/>
-    <w:lsdException w:name="Colorful List Accent 6" w:semiHidden="0" w:uiPriority="72" w:unhideWhenUsed="0"/>
-    <w:lsdException w:name="Colorful Grid Accent 6" w:semiHidden="0" w:uiPriority="73" w:unhideWhenUsed="0"/>
-    <w:lsdException w:name="Subtle Emphasis" w:semiHidden="0" w:uiPriority="19" w:unhideWhenUsed="0" w:qFormat="1"/>
-    <w:lsdException w:name="Intense Emphasis" w:semiHidden="0" w:uiPriority="21" w:unhideWhenUsed="0" w:qFormat="1"/>
-    <w:lsdException w:name="Subtle Reference" w:semiHidden="0" w:uiPriority="31" w:unhideWhenUsed="0" w:qFormat="1"/>
-    <w:lsdException w:name="Intense Reference" w:semiHidden="0" w:uiPriority="32" w:unhideWhenUsed="0" w:qFormat="1"/>
-    <w:lsdException w:name="Book Title" w:semiHidden="0" w:uiPriority="33" w:unhideWhenUsed="0" w:qFormat="1"/>
-    <w:lsdException w:name="Bibliography" w:uiPriority="37"/>
-    <w:lsdException w:name="TOC Heading" w:uiPriority="39" w:qFormat="1"/>
+  <w:latentStyles w:defLockedState="0" w:defUIPriority="99" w:defSemiHidden="0" w:defUnhideWhenUsed="0" w:defQFormat="0" w:count="371">
+    <w:lsdException w:name="Normal" w:uiPriority="0" w:qFormat="1"/>
+    <w:lsdException w:name="heading 1" w:uiPriority="9" w:qFormat="1"/>
+    <w:lsdException w:name="heading 2" w:semiHidden="1" w:uiPriority="9" w:unhideWhenUsed="1" w:qFormat="1"/>
+    <w:lsdException w:name="heading 3" w:semiHidden="1" w:uiPriority="9" w:unhideWhenUsed="1" w:qFormat="1"/>
+    <w:lsdException w:name="heading 4" w:semiHidden="1" w:uiPriority="9" w:unhideWhenUsed="1" w:qFormat="1"/>
+    <w:lsdException w:name="heading 5" w:semiHidden="1" w:uiPriority="9" w:unhideWhenUsed="1" w:qFormat="1"/>
+    <w:lsdException w:name="heading 6" w:semiHidden="1" w:uiPriority="9" w:unhideWhenUsed="1" w:qFormat="1"/>
+    <w:lsdException w:name="heading 7" w:semiHidden="1" w:uiPriority="9" w:unhideWhenUsed="1" w:qFormat="1"/>
+    <w:lsdException w:name="heading 8" w:semiHidden="1" w:uiPriority="9" w:unhideWhenUsed="1" w:qFormat="1"/>
+    <w:lsdException w:name="heading 9" w:semiHidden="1" w:uiPriority="9" w:unhideWhenUsed="1" w:qFormat="1"/>
+    <w:lsdException w:name="index 1" w:semiHidden="1" w:unhideWhenUsed="1"/>
+    <w:lsdException w:name="index 2" w:semiHidden="1" w:unhideWhenUsed="1"/>
+    <w:lsdException w:name="index 3" w:semiHidden="1" w:unhideWhenUsed="1"/>
+    <w:lsdException w:name="index 4" w:semiHidden="1" w:unhideWhenUsed="1"/>
+    <w:lsdException w:name="index 5" w:semiHidden="1" w:unhideWhenUsed="1"/>
+    <w:lsdException w:name="index 6" w:semiHidden="1" w:unhideWhenUsed="1"/>
+    <w:lsdException w:name="index 7" w:semiHidden="1" w:unhideWhenUsed="1"/>
+    <w:lsdException w:name="index 8" w:semiHidden="1" w:unhideWhenUsed="1"/>
+    <w:lsdException w:name="index 9" w:semiHidden="1" w:unhideWhenUsed="1"/>
+    <w:lsdException w:name="toc 1" w:semiHidden="1" w:uiPriority="39" w:unhideWhenUsed="1"/>
+    <w:lsdException w:name="toc 2" w:semiHidden="1" w:uiPriority="39" w:unhideWhenUsed="1"/>
+    <w:lsdException w:name="toc 3" w:semiHidden="1" w:uiPriority="39" w:unhideWhenUsed="1"/>
+    <w:lsdException w:name="toc 4" w:semiHidden="1" w:uiPriority="39" w:unhideWhenUsed="1"/>
+    <w:lsdException w:name="toc 5" w:semiHidden="1" w:uiPriority="39" w:unhideWhenUsed="1"/>
+    <w:lsdException w:name="toc 6" w:semiHidden="1" w:uiPriority="39" w:unhideWhenUsed="1"/>
+    <w:lsdException w:name="toc 7" w:semiHidden="1" w:uiPriority="39" w:unhideWhenUsed="1"/>
+    <w:lsdException w:name="toc 8" w:semiHidden="1" w:uiPriority="39" w:unhideWhenUsed="1"/>
+    <w:lsdException w:name="toc 9" w:semiHidden="1" w:uiPriority="39" w:unhideWhenUsed="1"/>
+    <w:lsdException w:name="Normal Indent" w:semiHidden="1" w:unhideWhenUsed="1"/>
+    <w:lsdException w:name="footnote text" w:semiHidden="1" w:unhideWhenUsed="1"/>
+    <w:lsdException w:name="annotation text" w:semiHidden="1" w:unhideWhenUsed="1"/>
+    <w:lsdException w:name="header" w:semiHidden="1" w:unhideWhenUsed="1"/>
+    <w:lsdException w:name="footer" w:semiHidden="1" w:unhideWhenUsed="1"/>
+    <w:lsdException w:name="index heading" w:semiHidden="1" w:unhideWhenUsed="1"/>
+    <w:lsdException w:name="caption" w:semiHidden="1" w:uiPriority="35" w:unhideWhenUsed="1" w:qFormat="1"/>
+    <w:lsdException w:name="table of figures" w:semiHidden="1" w:unhideWhenUsed="1"/>
+    <w:lsdException w:name="envelope address" w:semiHidden="1" w:unhideWhenUsed="1"/>
+    <w:lsdException w:name="envelope return" w:semiHidden="1" w:unhideWhenUsed="1"/>
+    <w:lsdException w:name="footnote reference" w:semiHidden="1" w:unhideWhenUsed="1"/>
+    <w:lsdException w:name="annotation reference" w:semiHidden="1" w:unhideWhenUsed="1"/>
+    <w:lsdException w:name="line number" w:semiHidden="1" w:unhideWhenUsed="1"/>
+    <w:lsdException w:name="page number" w:semiHidden="1" w:unhideWhenUsed="1"/>
+    <w:lsdException w:name="endnote reference" w:semiHidden="1" w:unhideWhenUsed="1"/>
+    <w:lsdException w:name="endnote text" w:semiHidden="1" w:unhideWhenUsed="1"/>
+    <w:lsdException w:name="table of authorities" w:semiHidden="1" w:unhideWhenUsed="1"/>
+    <w:lsdException w:name="macro" w:semiHidden="1" w:unhideWhenUsed="1"/>
+    <w:lsdException w:name="toa heading" w:semiHidden="1" w:unhideWhenUsed="1"/>
+    <w:lsdException w:name="List" w:semiHidden="1" w:unhideWhenUsed="1"/>
+    <w:lsdException w:name="List Bullet" w:semiHidden="1" w:unhideWhenUsed="1"/>
+    <w:lsdException w:name="List Number" w:semiHidden="1" w:unhideWhenUsed="1"/>
+    <w:lsdException w:name="List 2" w:semiHidden="1" w:unhideWhenUsed="1"/>
+    <w:lsdException w:name="List 3" w:semiHidden="1" w:unhideWhenUsed="1"/>
+    <w:lsdException w:name="List 4" w:semiHidden="1" w:unhideWhenUsed="1"/>
+    <w:lsdException w:name="List 5" w:semiHidden="1" w:unhideWhenUsed="1"/>
+    <w:lsdException w:name="List Bullet 2" w:semiHidden="1" w:unhideWhenUsed="1"/>
+    <w:lsdException w:name="List Bullet 3" w:semiHidden="1" w:unhideWhenUsed="1"/>
+    <w:lsdException w:name="List Bullet 4" w:semiHidden="1" w:unhideWhenUsed="1"/>
+    <w:lsdException w:name="List Bullet 5" w:semiHidden="1" w:unhideWhenUsed="1"/>
+    <w:lsdException w:name="List Number 2" w:semiHidden="1" w:unhideWhenUsed="1"/>
+    <w:lsdException w:name="List Number 3" w:semiHidden="1" w:unhideWhenUsed="1"/>
+    <w:lsdException w:name="List Number 4" w:semiHidden="1" w:unhideWhenUsed="1"/>
+    <w:lsdException w:name="List Number 5" w:semiHidden="1" w:unhideWhenUsed="1"/>
+    <w:lsdException w:name="Title" w:uiPriority="10" w:qFormat="1"/>
+    <w:lsdException w:name="Closing" w:semiHidden="1" w:unhideWhenUsed="1"/>
+    <w:lsdException w:name="Signature" w:semiHidden="1" w:unhideWhenUsed="1"/>
+    <w:lsdException w:name="Default Paragraph Font" w:semiHidden="1" w:uiPriority="1" w:unhideWhenUsed="1"/>
+    <w:lsdException w:name="Body Text" w:semiHidden="1" w:unhideWhenUsed="1"/>
+    <w:lsdException w:name="Body Text Indent" w:semiHidden="1" w:unhideWhenUsed="1"/>
+    <w:lsdException w:name="List Continue" w:semiHidden="1" w:unhideWhenUsed="1"/>
+    <w:lsdException w:name="List Continue 2" w:semiHidden="1" w:unhideWhenUsed="1"/>
+    <w:lsdException w:name="List Continue 3" w:semiHidden="1" w:unhideWhenUsed="1"/>
+    <w:lsdException w:name="List Continue 4" w:semiHidden="1" w:unhideWhenUsed="1"/>
+    <w:lsdException w:name="List Continue 5" w:semiHidden="1" w:unhideWhenUsed="1"/>
+    <w:lsdException w:name="Message Header" w:semiHidden="1" w:unhideWhenUsed="1"/>
+    <w:lsdException w:name="Subtitle" w:uiPriority="11" w:qFormat="1"/>
+    <w:lsdException w:name="Salutation" w:semiHidden="1" w:unhideWhenUsed="1"/>
+    <w:lsdException w:name="Date" w:semiHidden="1" w:unhideWhenUsed="1"/>
+    <w:lsdException w:name="Body Text First Indent" w:semiHidden="1" w:unhideWhenUsed="1"/>
+    <w:lsdException w:name="Body Text First Indent 2" w:semiHidden="1" w:unhideWhenUsed="1"/>
+    <w:lsdException w:name="Note Heading" w:semiHidden="1" w:unhideWhenUsed="1"/>
+    <w:lsdException w:name="Body Text 2" w:semiHidden="1" w:unhideWhenUsed="1"/>
+    <w:lsdException w:name="Body Text 3" w:semiHidden="1" w:unhideWhenUsed="1"/>
+    <w:lsdException w:name="Body Text Indent 2" w:semiHidden="1" w:unhideWhenUsed="1"/>
+    <w:lsdException w:name="Body Text Indent 3" w:semiHidden="1" w:unhideWhenUsed="1"/>
+    <w:lsdException w:name="Block Text" w:semiHidden="1" w:unhideWhenUsed="1"/>
+    <w:lsdException w:name="Hyperlink" w:semiHidden="1" w:unhideWhenUsed="1"/>
+    <w:lsdException w:name="FollowedHyperlink" w:semiHidden="1" w:unhideWhenUsed="1"/>
+    <w:lsdException w:name="Strong" w:uiPriority="22" w:qFormat="1"/>
+    <w:lsdException w:name="Emphasis" w:uiPriority="20" w:qFormat="1"/>
+    <w:lsdException w:name="Document Map" w:semiHidden="1" w:unhideWhenUsed="1"/>
+    <w:lsdException w:name="Plain Text" w:semiHidden="1" w:unhideWhenUsed="1"/>
+    <w:lsdException w:name="E-mail Signature" w:semiHidden="1" w:unhideWhenUsed="1"/>
+    <w:lsdException w:name="HTML Top of Form" w:semiHidden="1" w:unhideWhenUsed="1"/>
+    <w:lsdException w:name="HTML Bottom of Form" w:semiHidden="1" w:unhideWhenUsed="1"/>
+    <w:lsdException w:name="Normal (Web)" w:semiHidden="1" w:unhideWhenUsed="1"/>
+    <w:lsdException w:name="HTML Acronym" w:semiHidden="1" w:unhideWhenUsed="1"/>
+    <w:lsdException w:name="HTML Address" w:semiHidden="1" w:unhideWhenUsed="1"/>
+    <w:lsdException w:name="HTML Cite" w:semiHidden="1" w:unhideWhenUsed="1"/>
+    <w:lsdException w:name="HTML Code" w:semiHidden="1" w:unhideWhenUsed="1"/>
+    <w:lsdException w:name="HTML Definition" w:semiHidden="1" w:unhideWhenUsed="1"/>
+    <w:lsdException w:name="HTML Keyboard" w:semiHidden="1" w:unhideWhenUsed="1"/>
+    <w:lsdException w:name="HTML Preformatted" w:semiHidden="1" w:unhideWhenUsed="1"/>
+    <w:lsdException w:name="HTML Sample" w:semiHidden="1" w:unhideWhenUsed="1"/>
+    <w:lsdException w:name="HTML Typewriter" w:semiHidden="1" w:unhideWhenUsed="1"/>
+    <w:lsdException w:name="HTML Variable" w:semiHidden="1" w:unhideWhenUsed="1"/>
+    <w:lsdException w:name="Normal Table" w:semiHidden="1" w:unhideWhenUsed="1"/>
+    <w:lsdException w:name="annotation subject" w:semiHidden="1" w:unhideWhenUsed="1"/>
+    <w:lsdException w:name="No List" w:semiHidden="1" w:unhideWhenUsed="1"/>
+    <w:lsdException w:name="Outline List 1" w:semiHidden="1" w:unhideWhenUsed="1"/>
+    <w:lsdException w:name="Outline List 2" w:semiHidden="1" w:unhideWhenUsed="1"/>
+    <w:lsdException w:name="Outline List 3" w:semiHidden="1" w:unhideWhenUsed="1"/>
+    <w:lsdException w:name="Table Simple 1" w:semiHidden="1" w:unhideWhenUsed="1"/>
+    <w:lsdException w:name="Table Simple 2" w:semiHidden="1" w:unhideWhenUsed="1"/>
+    <w:lsdException w:name="Table Simple 3" w:semiHidden="1" w:unhideWhenUsed="1"/>
+    <w:lsdException w:name="Table Classic 1" w:semiHidden="1" w:unhideWhenUsed="1"/>
+    <w:lsdException w:name="Table Classic 2" w:semiHidden="1" w:unhideWhenUsed="1"/>
+    <w:lsdException w:name="Table Classic 3" w:semiHidden="1" w:unhideWhenUsed="1"/>
+    <w:lsdException w:name="Table Classic 4" w:semiHidden="1" w:unhideWhenUsed="1"/>
+    <w:lsdException w:name="Table Colorful 1" w:semiHidden="1" w:unhideWhenUsed="1"/>
+    <w:lsdException w:name="Table Colorful 2" w:semiHidden="1" w:unhideWhenUsed="1"/>
+    <w:lsdException w:name="Table Colorful 3" w:semiHidden="1" w:unhideWhenUsed="1"/>
+    <w:lsdException w:name="Table Columns 1" w:semiHidden="1" w:unhideWhenUsed="1"/>
+    <w:lsdException w:name="Table Columns 2" w:semiHidden="1" w:unhideWhenUsed="1"/>
+    <w:lsdException w:name="Table Columns 3" w:semiHidden="1" w:unhideWhenUsed="1"/>
+    <w:lsdException w:name="Table Columns 4" w:semiHidden="1" w:unhideWhenUsed="1"/>
+    <w:lsdException w:name="Table Columns 5" w:semiHidden="1" w:unhideWhenUsed="1"/>
+    <w:lsdException w:name="Table Grid 1" w:semiHidden="1" w:unhideWhenUsed="1"/>
+    <w:lsdException w:name="Table Grid 2" w:semiHidden="1" w:unhideWhenUsed="1"/>
+    <w:lsdException w:name="Table Grid 3" w:semiHidden="1" w:unhideWhenUsed="1"/>
+    <w:lsdException w:name="Table Grid 4" w:semiHidden="1" w:unhideWhenUsed="1"/>
+    <w:lsdException w:name="Table Grid 5" w:semiHidden="1" w:unhideWhenUsed="1"/>
+    <w:lsdException w:name="Table Grid 6" w:semiHidden="1" w:unhideWhenUsed="1"/>
+    <w:lsdException w:name="Table Grid 7" w:semiHidden="1" w:unhideWhenUsed="1"/>
+    <w:lsdException w:name="Table Grid 8" w:semiHidden="1" w:unhideWhenUsed="1"/>
+    <w:lsdException w:name="Table List 1" w:semiHidden="1" w:unhideWhenUsed="1"/>
+    <w:lsdException w:name="Table List 2" w:semiHidden="1" w:unhideWhenUsed="1"/>
+    <w:lsdException w:name="Table List 3" w:semiHidden="1" w:unhideWhenUsed="1"/>
+    <w:lsdException w:name="Table List 4" w:semiHidden="1" w:unhideWhenUsed="1"/>
+    <w:lsdException w:name="Table List 5" w:semiHidden="1" w:unhideWhenUsed="1"/>
+    <w:lsdException w:name="Table List 6" w:semiHidden="1" w:unhideWhenUsed="1"/>
+    <w:lsdException w:name="Table List 7" w:semiHidden="1" w:unhideWhenUsed="1"/>
+    <w:lsdException w:name="Table List 8" w:semiHidden="1" w:unhideWhenUsed="1"/>
+    <w:lsdException w:name="Table 3D effects 1" w:semiHidden="1" w:unhideWhenUsed="1"/>
+    <w:lsdException w:name="Table 3D effects 2" w:semiHidden="1" w:unhideWhenUsed="1"/>
+    <w:lsdException w:name="Table 3D effects 3" w:semiHidden="1" w:unhideWhenUsed="1"/>
+    <w:lsdException w:name="Table Contemporary" w:semiHidden="1" w:unhideWhenUsed="1"/>
+    <w:lsdException w:name="Table Elegant" w:semiHidden="1" w:unhideWhenUsed="1"/>
+    <w:lsdException w:name="Table Professional" w:semiHidden="1" w:unhideWhenUsed="1"/>
+    <w:lsdException w:name="Table Subtle 1" w:semiHidden="1" w:unhideWhenUsed="1"/>
+    <w:lsdException w:name="Table Subtle 2" w:semiHidden="1" w:unhideWhenUsed="1"/>
+    <w:lsdException w:name="Table Web 1" w:semiHidden="1" w:unhideWhenUsed="1"/>
+    <w:lsdException w:name="Table Web 2" w:semiHidden="1" w:unhideWhenUsed="1"/>
+    <w:lsdException w:name="Table Web 3" w:semiHidden="1" w:unhideWhenUsed="1"/>
+    <w:lsdException w:name="Balloon Text" w:semiHidden="1" w:unhideWhenUsed="1"/>
+    <w:lsdException w:name="Table Grid" w:uiPriority="59"/>
+    <w:lsdException w:name="Table Theme" w:semiHidden="1" w:unhideWhenUsed="1"/>
+    <w:lsdException w:name="Placeholder Text" w:semiHidden="1"/>
+    <w:lsdException w:name="No Spacing" w:uiPriority="1" w:qFormat="1"/>
+    <w:lsdException w:name="Light Shading" w:uiPriority="60"/>
+    <w:lsdException w:name="Light List" w:uiPriority="61"/>
+    <w:lsdException w:name="Light Grid" w:uiPriority="62"/>
+    <w:lsdException w:name="Medium Shading 1" w:uiPriority="63"/>
+    <w:lsdException w:name="Medium Shading 2" w:uiPriority="64"/>
+    <w:lsdException w:name="Medium List 1" w:uiPriority="65"/>
+    <w:lsdException w:name="Medium List 2" w:uiPriority="66"/>
+    <w:lsdException w:name="Medium Grid 1" w:uiPriority="67"/>
+    <w:lsdException w:name="Medium Grid 2" w:uiPriority="68"/>
+    <w:lsdException w:name="Medium Grid 3" w:uiPriority="69"/>
+    <w:lsdException w:name="Dark List" w:uiPriority="70"/>
+    <w:lsdException w:name="Colorful Shading" w:uiPriority="71"/>
+    <w:lsdException w:name="Colorful List" w:uiPriority="72"/>
+    <w:lsdException w:name="Colorful Grid" w:uiPriority="73"/>
+    <w:lsdException w:name="Light Shading Accent 1" w:uiPriority="60"/>
+    <w:lsdException w:name="Light List Accent 1" w:uiPriority="61"/>
+    <w:lsdException w:name="Light Grid Accent 1" w:uiPriority="62"/>
+    <w:lsdException w:name="Medium Shading 1 Accent 1" w:uiPriority="63"/>
+    <w:lsdException w:name="Medium Shading 2 Accent 1" w:uiPriority="64"/>
+    <w:lsdException w:name="Medium List 1 Accent 1" w:uiPriority="65"/>
+    <w:lsdException w:name="Revision" w:semiHidden="1"/>
+    <w:lsdException w:name="List Paragraph" w:uiPriority="34" w:qFormat="1"/>
+    <w:lsdException w:name="Quote" w:uiPriority="29" w:qFormat="1"/>
+    <w:lsdException w:name="Intense Quote" w:uiPriority="30" w:qFormat="1"/>
+    <w:lsdException w:name="Medium List 2 Accent 1" w:uiPriority="66"/>
+    <w:lsdException w:name="Medium Grid 1 Accent 1" w:uiPriority="67"/>
+    <w:lsdException w:name="Medium Grid 2 Accent 1" w:uiPriority="68"/>
+    <w:lsdException w:name="Medium Grid 3 Accent 1" w:uiPriority="69"/>
+    <w:lsdException w:name="Dark List Accent 1" w:uiPriority="70"/>
+    <w:lsdException w:name="Colorful Shading Accent 1" w:uiPriority="71"/>
+    <w:lsdException w:name="Colorful List Accent 1" w:uiPriority="72"/>
+    <w:lsdException w:name="Colorful Grid Accent 1" w:uiPriority="73"/>
+    <w:lsdException w:name="Light Shading Accent 2" w:uiPriority="60"/>
+    <w:lsdException w:name="Light List Accent 2" w:uiPriority="61"/>
+    <w:lsdException w:name="Light Grid Accent 2" w:uiPriority="62"/>
+    <w:lsdException w:name="Medium Shading 1 Accent 2" w:uiPriority="63"/>
+    <w:lsdException w:name="Medium Shading 2 Accent 2" w:uiPriority="64"/>
+    <w:lsdException w:name="Medium List 1 Accent 2" w:uiPriority="65"/>
+    <w:lsdException w:name="Medium List 2 Accent 2" w:uiPriority="66"/>
+    <w:lsdException w:name="Medium Grid 1 Accent 2" w:uiPriority="67"/>
+    <w:lsdException w:name="Medium Grid 2 Accent 2" w:uiPriority="68"/>
+    <w:lsdException w:name="Medium Grid 3 Accent 2" w:uiPriority="69"/>
+    <w:lsdException w:name="Dark List Accent 2" w:uiPriority="70"/>
+    <w:lsdException w:name="Colorful Shading Accent 2" w:uiPriority="71"/>
+    <w:lsdException w:name="Colorful List Accent 2" w:uiPriority="72"/>
+    <w:lsdException w:name="Colorful Grid Accent 2" w:uiPriority="73"/>
+    <w:lsdException w:name="Light Shading Accent 3" w:uiPriority="60"/>
+    <w:lsdException w:name="Light List Accent 3" w:uiPriority="61"/>
+    <w:lsdException w:name="Light Grid Accent 3" w:uiPriority="62"/>
+    <w:lsdException w:name="Medium Shading 1 Accent 3" w:uiPriority="63"/>
+    <w:lsdException w:name="Medium Shading 2 Accent 3" w:uiPriority="64"/>
+    <w:lsdException w:name="Medium List 1 Accent 3" w:uiPriority="65"/>
+    <w:lsdException w:name="Medium List 2 Accent 3" w:uiPriority="66"/>
+    <w:lsdException w:name="Medium Grid 1 Accent 3" w:uiPriority="67"/>
+    <w:lsdException w:name="Medium Grid 2 Accent 3" w:uiPriority="68"/>
+    <w:lsdException w:name="Medium Grid 3 Accent 3" w:uiPriority="69"/>
+    <w:lsdException w:name="Dark List Accent 3" w:uiPriority="70"/>
+    <w:lsdException w:name="Colorful Shading Accent 3" w:uiPriority="71"/>
+    <w:lsdException w:name="Colorful List Accent 3" w:uiPriority="72"/>
+    <w:lsdException w:name="Colorful Grid Accent 3" w:uiPriority="73"/>
+    <w:lsdException w:name="Light Shading Accent 4" w:uiPriority="60"/>
+    <w:lsdException w:name="Light List Accent 4" w:uiPriority="61"/>
+    <w:lsdException w:name="Light Grid Accent 4" w:uiPriority="62"/>
+    <w:lsdException w:name="Medium Shading 1 Accent 4" w:uiPriority="63"/>
+    <w:lsdException w:name="Medium Shading 2 Accent 4" w:uiPriority="64"/>
+    <w:lsdException w:name="Medium List 1 Accent 4" w:uiPriority="65"/>
+    <w:lsdException w:name="Medium List 2 Accent 4" w:uiPriority="66"/>
+    <w:lsdException w:name="Medium Grid 1 Accent 4" w:uiPriority="67"/>
+    <w:lsdException w:name="Medium Grid 2 Accent 4" w:uiPriority="68"/>
+    <w:lsdException w:name="Medium Grid 3 Accent 4" w:uiPriority="69"/>
+    <w:lsdException w:name="Dark List Accent 4" w:uiPriority="70"/>
+    <w:lsdException w:name="Colorful Shading Accent 4" w:uiPriority="71"/>
+    <w:lsdException w:name="Colorful List Accent 4" w:uiPriority="72"/>
+    <w:lsdException w:name="Colorful Grid Accent 4" w:uiPriority="73"/>
+    <w:lsdException w:name="Light Shading Accent 5" w:uiPriority="60"/>
+    <w:lsdException w:name="Light List Accent 5" w:uiPriority="61"/>
+    <w:lsdException w:name="Light Grid Accent 5" w:uiPriority="62"/>
+    <w:lsdException w:name="Medium Shading 1 Accent 5" w:uiPriority="63"/>
+    <w:lsdException w:name="Medium Shading 2 Accent 5" w:uiPriority="64"/>
+    <w:lsdException w:name="Medium List 1 Accent 5" w:uiPriority="65"/>
+    <w:lsdException w:name="Medium List 2 Accent 5" w:uiPriority="66"/>
+    <w:lsdException w:name="Medium Grid 1 Accent 5" w:uiPriority="67"/>
+    <w:lsdException w:name="Medium Grid 2 Accent 5" w:uiPriority="68"/>
+    <w:lsdException w:name="Medium Grid 3 Accent 5" w:uiPriority="69"/>
+    <w:lsdException w:name="Dark List Accent 5" w:uiPriority="70"/>
+    <w:lsdException w:name="Colorful Shading Accent 5" w:uiPriority="71"/>
+    <w:lsdException w:name="Colorful List Accent 5" w:uiPriority="72"/>
+    <w:lsdException w:name="Colorful Grid Accent 5" w:uiPriority="73"/>
+    <w:lsdException w:name="Light Shading Accent 6" w:uiPriority="60"/>
+    <w:lsdException w:name="Light List Accent 6" w:uiPriority="61"/>
+    <w:lsdException w:name="Light Grid Accent 6" w:uiPriority="62"/>
+    <w:lsdException w:name="Medium Shading 1 Accent 6" w:uiPriority="63"/>
+    <w:lsdException w:name="Medium Shading 2 Accent 6" w:uiPriority="64"/>
+    <w:lsdException w:name="Medium List 1 Accent 6" w:uiPriority="65"/>
+    <w:lsdException w:name="Medium List 2 Accent 6" w:uiPriority="66"/>
+    <w:lsdException w:name="Medium Grid 1 Accent 6" w:uiPriority="67"/>
+    <w:lsdException w:name="Medium Grid 2 Accent 6" w:uiPriority="68"/>
+    <w:lsdException w:name="Medium Grid 3 Accent 6" w:uiPriority="69"/>
+    <w:lsdException w:name="Dark List Accent 6" w:uiPriority="70"/>
+    <w:lsdException w:name="Colorful Shading Accent 6" w:uiPriority="71"/>
+    <w:lsdException w:name="Colorful List Accent 6" w:uiPriority="72"/>
+    <w:lsdException w:name="Colorful Grid Accent 6" w:uiPriority="73"/>
+    <w:lsdException w:name="Subtle Emphasis" w:uiPriority="19" w:qFormat="1"/>
+    <w:lsdException w:name="Intense Emphasis" w:uiPriority="21" w:qFormat="1"/>
+    <w:lsdException w:name="Subtle Reference" w:uiPriority="31" w:qFormat="1"/>
+    <w:lsdException w:name="Intense Reference" w:uiPriority="32" w:qFormat="1"/>
+    <w:lsdException w:name="Book Title" w:uiPriority="33" w:qFormat="1"/>
+    <w:lsdException w:name="Bibliography" w:semiHidden="1" w:uiPriority="37" w:unhideWhenUsed="1"/>
+    <w:lsdException w:name="TOC Heading" w:semiHidden="1" w:uiPriority="39" w:unhideWhenUsed="1" w:qFormat="1"/>
+    <w:lsdException w:name="Plain Table 1" w:uiPriority="41"/>
+    <w:lsdException w:name="Plain Table 2" w:uiPriority="42"/>
+    <w:lsdException w:name="Plain Table 3" w:uiPriority="43"/>
+    <w:lsdException w:name="Plain Table 4" w:uiPriority="44"/>
+    <w:lsdException w:name="Plain Table 5" w:uiPriority="45"/>
+    <w:lsdException w:name="Grid Table Light" w:uiPriority="40"/>
+    <w:lsdException w:name="Grid Table 1 Light" w:uiPriority="46"/>
+    <w:lsdException w:name="Grid Table 2" w:uiPriority="47"/>
+    <w:lsdException w:name="Grid Table 3" w:uiPriority="48"/>
+    <w:lsdException w:name="Grid Table 4" w:uiPriority="49"/>
+    <w:lsdException w:name="Grid Table 5 Dark" w:uiPriority="50"/>
+    <w:lsdException w:name="Grid Table 6 Colorful" w:uiPriority="51"/>
+    <w:lsdException w:name="Grid Table 7 Colorful" w:uiPriority="52"/>
+    <w:lsdException w:name="Grid Table 1 Light Accent 1" w:uiPriority="46"/>
+    <w:lsdException w:name="Grid Table 2 Accent 1" w:uiPriority="47"/>
+    <w:lsdException w:name="Grid Table 3 Accent 1" w:uiPriority="48"/>
+    <w:lsdException w:name="Grid Table 4 Accent 1" w:uiPriority="49"/>
+    <w:lsdException w:name="Grid Table 5 Dark Accent 1" w:uiPriority="50"/>
+    <w:lsdException w:name="Grid Table 6 Colorful Accent 1" w:uiPriority="51"/>
+    <w:lsdException w:name="Grid Table 7 Colorful Accent 1" w:uiPriority="52"/>
+    <w:lsdException w:name="Grid Table 1 Light Accent 2" w:uiPriority="46"/>
+    <w:lsdException w:name="Grid Table 2 Accent 2" w:uiPriority="47"/>
+    <w:lsdException w:name="Grid Table 3 Accent 2" w:uiPriority="48"/>
+    <w:lsdException w:name="Grid Table 4 Accent 2" w:uiPriority="49"/>
+    <w:lsdException w:name="Grid Table 5 Dark Accent 2" w:uiPriority="50"/>
+    <w:lsdException w:name="Grid Table 6 Colorful Accent 2" w:uiPriority="51"/>
+    <w:lsdException w:name="Grid Table 7 Colorful Accent 2" w:uiPriority="52"/>
+    <w:lsdException w:name="Grid Table 1 Light Accent 3" w:uiPriority="46"/>
+    <w:lsdException w:name="Grid Table 2 Accent 3" w:uiPriority="47"/>
+    <w:lsdException w:name="Grid Table 3 Accent 3" w:uiPriority="48"/>
+    <w:lsdException w:name="Grid Table 4 Accent 3" w:uiPriority="49"/>
+    <w:lsdException w:name="Grid Table 5 Dark Accent 3" w:uiPriority="50"/>
+    <w:lsdException w:name="Grid Table 6 Colorful Accent 3" w:uiPriority="51"/>
+    <w:lsdException w:name="Grid Table 7 Colorful Accent 3" w:uiPriority="52"/>
+    <w:lsdException w:name="Grid Table 1 Light Accent 4" w:uiPriority="46"/>
+    <w:lsdException w:name="Grid Table 2 Accent 4" w:uiPriority="47"/>
+    <w:lsdException w:name="Grid Table 3 Accent 4" w:uiPriority="48"/>
+    <w:lsdException w:name="Grid Table 4 Accent 4" w:uiPriority="49"/>
+    <w:lsdException w:name="Grid Table 5 Dark Accent 4" w:uiPriority="50"/>
+    <w:lsdException w:name="Grid Table 6 Colorful Accent 4" w:uiPriority="51"/>
+    <w:lsdException w:name="Grid Table 7 Colorful Accent 4" w:uiPriority="52"/>
+    <w:lsdException w:name="Grid Table 1 Light Accent 5" w:uiPriority="46"/>
+    <w:lsdException w:name="Grid Table 2 Accent 5" w:uiPriority="47"/>
+    <w:lsdException w:name="Grid Table 3 Accent 5" w:uiPriority="48"/>
+    <w:lsdException w:name="Grid Table 4 Accent 5" w:uiPriority="49"/>
+    <w:lsdException w:name="Grid Table 5 Dark Accent 5" w:uiPriority="50"/>
+    <w:lsdException w:name="Grid Table 6 Colorful Accent 5" w:uiPriority="51"/>
+    <w:lsdException w:name="Grid Table 7 Colorful Accent 5" w:uiPriority="52"/>
+    <w:lsdException w:name="Grid Table 1 Light Accent 6" w:uiPriority="46"/>
+    <w:lsdException w:name="Grid Table 2 Accent 6" w:uiPriority="47"/>
+    <w:lsdException w:name="Grid Table 3 Accent 6" w:uiPriority="48"/>
+    <w:lsdException w:name="Grid Table 4 Accent 6" w:uiPriority="49"/>
+    <w:lsdException w:name="Grid Table 5 Dark Accent 6" w:uiPriority="50"/>
+    <w:lsdException w:name="Grid Table 6 Colorful Accent 6" w:uiPriority="51"/>
+    <w:lsdException w:name="Grid Table 7 Colorful Accent 6" w:uiPriority="52"/>
+    <w:lsdException w:name="List Table 1 Light" w:uiPriority="46"/>
+    <w:lsdException w:name="List Table 2" w:uiPriority="47"/>
+    <w:lsdException w:name="List Table 3" w:uiPriority="48"/>
+    <w:lsdException w:name="List Table 4" w:uiPriority="49"/>
+    <w:lsdException w:name="List Table 5 Dark" w:uiPriority="50"/>
+    <w:lsdException w:name="List Table 6 Colorful" w:uiPriority="51"/>
+    <w:lsdException w:name="List Table 7 Colorful" w:uiPriority="52"/>
+    <w:lsdException w:name="List Table 1 Light Accent 1" w:uiPriority="46"/>
+    <w:lsdException w:name="List Table 2 Accent 1" w:uiPriority="47"/>
+    <w:lsdException w:name="List Table 3 Accent 1" w:uiPriority="48"/>
+    <w:lsdException w:name="List Table 4 Accent 1" w:uiPriority="49"/>
+    <w:lsdException w:name="List Table 5 Dark Accent 1" w:uiPriority="50"/>
+    <w:lsdException w:name="List Table 6 Colorful Accent 1" w:uiPriority="51"/>
+    <w:lsdException w:name="List Table 7 Colorful Accent 1" w:uiPriority="52"/>
+    <w:lsdException w:name="List Table 1 Light Accent 2" w:uiPriority="46"/>
+    <w:lsdException w:name="List Table 2 Accent 2" w:uiPriority="47"/>
+    <w:lsdException w:name="List Table 3 Accent 2" w:uiPriority="48"/>
+    <w:lsdException w:name="List Table 4 Accent 2" w:uiPriority="49"/>
+    <w:lsdException w:name="List Table 5 Dark Accent 2" w:uiPriority="50"/>
+    <w:lsdException w:name="List Table 6 Colorful Accent 2" w:uiPriority="51"/>
+    <w:lsdException w:name="List Table 7 Colorful Accent 2" w:uiPriority="52"/>
+    <w:lsdException w:name="List Table 1 Light Accent 3" w:uiPriority="46"/>
+    <w:lsdException w:name="List Table 2 Accent 3" w:uiPriority="47"/>
+    <w:lsdException w:name="List Table 3 Accent 3" w:uiPriority="48"/>
+    <w:lsdException w:name="List Table 4 Accent 3" w:uiPriority="49"/>
+    <w:lsdException w:name="List Table 5 Dark Accent 3" w:uiPriority="50"/>
+    <w:lsdException w:name="List Table 6 Colorful Accent 3" w:uiPriority="51"/>
+    <w:lsdException w:name="List Table 7 Colorful Accent 3" w:uiPriority="52"/>
+    <w:lsdException w:name="List Table 1 Light Accent 4" w:uiPriority="46"/>
+    <w:lsdException w:name="List Table 2 Accent 4" w:uiPriority="47"/>
+    <w:lsdException w:name="List Table 3 Accent 4" w:uiPriority="48"/>
+    <w:lsdException w:name="List Table 4 Accent 4" w:uiPriority="49"/>
+    <w:lsdException w:name="List Table 5 Dark Accent 4" w:uiPriority="50"/>
+    <w:lsdException w:name="List Table 6 Colorful Accent 4" w:uiPriority="51"/>
+    <w:lsdException w:name="List Table 7 Colorful Accent 4" w:uiPriority="52"/>
+    <w:lsdException w:name="List Table 1 Light Accent 5" w:uiPriority="46"/>
+    <w:lsdException w:name="List Table 2 Accent 5" w:uiPriority="47"/>
+    <w:lsdException w:name="List Table 3 Accent 5" w:uiPriority="48"/>
+    <w:lsdException w:name="List Table 4 Accent 5" w:uiPriority="49"/>
+    <w:lsdException w:name="List Table 5 Dark Accent 5" w:uiPriority="50"/>
+    <w:lsdException w:name="List Table 6 Colorful Accent 5" w:uiPriority="51"/>
+    <w:lsdException w:name="List Table 7 Colorful Accent 5" w:uiPriority="52"/>
+    <w:lsdException w:name="List Table 1 Light Accent 6" w:uiPriority="46"/>
+    <w:lsdException w:name="List Table 2 Accent 6" w:uiPriority="47"/>
+    <w:lsdException w:name="List Table 3 Accent 6" w:uiPriority="48"/>
+    <w:lsdException w:name="List Table 4 Accent 6" w:uiPriority="49"/>
+    <w:lsdException w:name="List Table 5 Dark Accent 6" w:uiPriority="50"/>
+    <w:lsdException w:name="List Table 6 Colorful Accent 6" w:uiPriority="51"/>
+    <w:lsdException w:name="List Table 7 Colorful Accent 6" w:uiPriority="52"/>
   </w:latentStyles>
   <w:style w:type="paragraph" w:default="1" w:styleId="Normal">
     <w:name w:val="Normal"/>

</xml_diff>

<commit_message>
more additions to Functional Iterations.docx
</commit_message>
<xml_diff>
--- a/Functional Iterations.docx
+++ b/Functional Iterations.docx
@@ -62,8 +62,6 @@
       <w:r>
         <w:t>of the menus set to scale the buttons and various text statements based on the screen size, but it is not completely perfect yet for all screen sizes.</w:t>
       </w:r>
-      <w:bookmarkStart w:id="0" w:name="_GoBack"/>
-      <w:bookmarkEnd w:id="0"/>
       <w:r>
         <w:t xml:space="preserve"> The game play has difficulty performing when the user resizes the screen and when the user play multiplayer.</w:t>
       </w:r>
@@ -158,6 +156,32 @@
       </w:r>
       <w:r>
         <w:t xml:space="preserve">. </w:t>
+      </w:r>
+    </w:p>
+    <w:p>
+      <w:r>
+        <w:lastRenderedPageBreak/>
+        <w:tab/>
+        <w:t>Also, the high scores menu has been completed since the last prototype. Currently, this is only for the overall high scores. Right now it shows the top ten challenge scores and the top ten time trial times. Once difficulties are added, the times for each difficulty will be available. However, right now clicking on any of the time trial difficulties will just show the time trial times in general. Also, we will add an option for multiplayer ratings.</w:t>
+      </w:r>
+    </w:p>
+    <w:p>
+      <w:r>
+        <w:tab/>
+        <w:t xml:space="preserve">Another major improvement from the previous submission was the support for multiple multiplayer games at the same time. This required a lot of re-writing of our server code. It can be a little </w:t>
+      </w:r>
+      <w:proofErr w:type="spellStart"/>
+      <w:r>
+        <w:t>la</w:t>
+      </w:r>
+      <w:bookmarkStart w:id="0" w:name="_GoBack"/>
+      <w:bookmarkEnd w:id="0"/>
+      <w:r>
+        <w:t>ggy</w:t>
+      </w:r>
+      <w:proofErr w:type="spellEnd"/>
+      <w:r>
+        <w:t xml:space="preserve"> depending on the number of games and the strength of the network signals.</w:t>
       </w:r>
     </w:p>
     <w:p>
@@ -174,7 +198,6 @@
           <w:b/>
           <w:sz w:val="28"/>
         </w:rPr>
-        <w:lastRenderedPageBreak/>
         <w:t xml:space="preserve">Future Improvements </w:t>
       </w:r>
     </w:p>

</xml_diff>